<commit_message>
docs: Atualizar Foi atualizado o documento Critério de Projetos e o Diagrama de  Classes de Análise do ASTAH.
</commit_message>
<xml_diff>
--- a/1.Gestão do Projeto/Critérios de Projeto Completo.docx
+++ b/1.Gestão do Projeto/Critérios de Projeto Completo.docx
@@ -1278,7 +1278,20 @@
         <w:rPr>
           <w:rtl w:val="0"/>
         </w:rPr>
-        <w:t xml:space="preserve">O Sistema de Gestão de Locadoras de Veículos (SGLV) possui vários módulos, similar a um Enterprise Resource Planning (ERP) ou Sistema de Gestão de Negócios. Para a atividade supervisionada, o domínio se limita ao Módulo de Acesso, Consultas e Cadastros em Locadoras de Veículos.</w:t>
+        <w:t xml:space="preserve">O Sistema de Gestão de Locadoras de Veículos (SGLV) possui vários módulos, similar a um Enterprise Resource Planning (ERP) ou Sistema de Gestão de Negócios. Para a atividade supervisionada, o domínio se limita ao </w:t>
+      </w:r>
+      <w:r>
+        <w:rPr>
+          <w:b w:val="1"/>
+          <w:rtl w:val="0"/>
+        </w:rPr>
+        <w:t xml:space="preserve">Módulo de Acesso, Consultas e Cadastros em Locadoras de Veículos</w:t>
+      </w:r>
+      <w:r>
+        <w:rPr>
+          <w:rtl w:val="0"/>
+        </w:rPr>
+        <w:t xml:space="preserve">.</w:t>
       </w:r>
     </w:p>
     <w:p>
@@ -1291,7 +1304,7 @@
         <w:rPr>
           <w:rtl w:val="0"/>
         </w:rPr>
-        <w:t xml:space="preserve">Existem várias locadoras com seus dados (nome, CNPJ, telefone) e a localização (endereço, bairro, cidade e estado). Cada locadora tem uma lista de veículos e cada veículo tem seus dados (código, marca, modelo, ano, acessórios), preço e categoria (standard, luxo, van etc).</w:t>
+        <w:t xml:space="preserve">Existem várias locadoras pré-cadastradas no SGLV, com seus dados (nome fantasia, razão social, CNPJ, telefone, registro de acesso etc) e a localização (endereço, bairro, cidade, estado etc). Cada locadora tem uma lista de veículos e cada veículo tem seus dados (código, marca, modelo, ano, acessórios etc), valor e categoria (standard, luxo, van etc).</w:t>
       </w:r>
     </w:p>
     <w:p>
@@ -1304,7 +1317,7 @@
         <w:rPr>
           <w:rtl w:val="0"/>
         </w:rPr>
-        <w:t xml:space="preserve">O módulo a ser desenvolvido deve permitir manter os cadastros (inclusão, alteração, consulta e exclusão - CRUD) das locadoras, dos veículos e dos dados relevantes. Deve permitir também pesquisas de usuários externos de veículos (cliente) por:</w:t>
+        <w:t xml:space="preserve">O módulo a ser desenvolvido deve permitir:</w:t>
       </w:r>
     </w:p>
     <w:p>
@@ -1317,7 +1330,7 @@
         <w:rPr>
           <w:rtl w:val="0"/>
         </w:rPr>
-        <w:t xml:space="preserve">• por categoria;</w:t>
+        <w:t xml:space="preserve">• Um gestor da locadora manter os cadastros (inclusão, alteração, consulta e exclusão - CRUD) dos veículos e dos clientes. </w:t>
       </w:r>
     </w:p>
     <w:p>
@@ -1330,7 +1343,7 @@
         <w:rPr>
           <w:rtl w:val="0"/>
         </w:rPr>
-        <w:t xml:space="preserve">• por categoria e localização (município).</w:t>
+        <w:t xml:space="preserve">• Um cliente consultar por categoria, ou por categoria e localização (município).</w:t>
       </w:r>
     </w:p>
     <w:p>
@@ -1343,20 +1356,20 @@
         <w:rPr>
           <w:rtl w:val="0"/>
         </w:rPr>
-        <w:t xml:space="preserve">Independente da escolha, o sistema deve informar as locadoras em que os veículos foram encontrados, dados dos veículos e localização (endereço, bairro, cidade e estado).</w:t>
-      </w:r>
-    </w:p>
-    <w:p>
-      <w:pPr>
-        <w:spacing w:line="360" w:lineRule="auto"/>
-        <w:jc w:val="both"/>
-        <w:rPr/>
-      </w:pPr>
-      <w:r>
-        <w:rPr>
-          <w:rtl w:val="0"/>
-        </w:rPr>
-        <w:t xml:space="preserve">O módulo parte do princípio que as locadoras estão cadastradas no sistema e que cada uma possui um código de registro único e confidencial.</w:t>
+        <w:t xml:space="preserve">Independente da escolha, o módulo deve informar as locadoras em que os veículos foram encontrados, dados dos veículos e localização (endereço, bairro, cidade e estado).</w:t>
+      </w:r>
+    </w:p>
+    <w:p>
+      <w:pPr>
+        <w:spacing w:line="360" w:lineRule="auto"/>
+        <w:jc w:val="both"/>
+        <w:rPr/>
+      </w:pPr>
+      <w:r>
+        <w:rPr>
+          <w:rtl w:val="0"/>
+        </w:rPr>
+        <w:t xml:space="preserve">O módulo parte do princípio que as locadoras estão cadastradas no sistema SGLV e que cada uma possui um código de registro único e confidencial para acesso de um ou mais gestores da locadora.</w:t>
       </w:r>
     </w:p>
     <w:p>
@@ -1436,7 +1449,20 @@
         <w:rPr>
           <w:rtl w:val="0"/>
         </w:rPr>
-        <w:t xml:space="preserve"> O módulo deve permitir um cliente manter seu cadastro para todas as locadoras de veículos. Entende-se manter, neste contexto, as funções de criar, atualizar e deletar seu próprio cadastro. Um cliente não pode consultar o cadastro de outros clientes. Um cliente é um usuário externo à locadora, com os dados: nome, CPF, telefone, nome de usuário e senha.</w:t>
+        <w:t xml:space="preserve"> O módulo deve permitir que um </w:t>
+      </w:r>
+      <w:r>
+        <w:rPr>
+          <w:b w:val="1"/>
+          <w:rtl w:val="0"/>
+        </w:rPr>
+        <w:t xml:space="preserve">cliente </w:t>
+      </w:r>
+      <w:r>
+        <w:rPr>
+          <w:rtl w:val="0"/>
+        </w:rPr>
+        <w:t xml:space="preserve">mantenha seu cadastro. Entende-se manter, neste contexto, as funções de criar, atualizar e deletar o próprio cadastro. Um cliente não pode consultar o cadastro de outros clientes ou gestores das locadoras. Um cliente é um usuário externo à locadora, com os dados: nome, CPF, telefone, e-mail, nome de usuário, senha e endereço. No cadastro, um cliente deve marcar a opção Cliente. Isso oculta o campo código de registro da locadora.</w:t>
       </w:r>
     </w:p>
     <w:p>
@@ -1457,7 +1483,33 @@
         <w:rPr>
           <w:rtl w:val="0"/>
         </w:rPr>
-        <w:t xml:space="preserve"> O módulo deve permitir um gestor da locadora manter os cadastros para todas as locadoras de veículos. Entende-se manter, neste contexto, as funções criar, consultar, atualizar e deletar. Um gestor da locadora é um usuário interno às locadoras, com os dados: nome, CPF, telefone, nome de usuário, senha e código de registro da locadora. Um registro de locadora é um código único que diferencia o cadastro de um cliente para um gestor da locadora. Uma locadora de veículos pode ter vários gestores cadastrados.</w:t>
+        <w:t xml:space="preserve"> O módulo deve permitir que um </w:t>
+      </w:r>
+      <w:r>
+        <w:rPr>
+          <w:b w:val="1"/>
+          <w:rtl w:val="0"/>
+        </w:rPr>
+        <w:t xml:space="preserve">gestor da locadora </w:t>
+      </w:r>
+      <w:r>
+        <w:rPr>
+          <w:rtl w:val="0"/>
+        </w:rPr>
+        <w:t xml:space="preserve">mantenha seu cadastro. Entende-se manter, neste contexto, as funções de criar, atualizar e deletar o próprio cadastro. Um gestor da locadora não pode consultar o cadastro de clientes ou outros gestores das locadoras. Um gestor da locadora é um usuário interno às locadoras, com os dados: nome, CPF, telefone, e-mail, nome de usuário, senha, </w:t>
+      </w:r>
+      <w:r>
+        <w:rPr>
+          <w:b w:val="1"/>
+          <w:rtl w:val="0"/>
+        </w:rPr>
+        <w:t xml:space="preserve">código de registro da locadora</w:t>
+      </w:r>
+      <w:r>
+        <w:rPr>
+          <w:rtl w:val="0"/>
+        </w:rPr>
+        <w:t xml:space="preserve"> e endereço. Um código de registro de locadora é um número único e confidencial que diferencia o cadastro de um cliente (usuário externo ao negócio) de um gestor da locadora (usuário interno ao negócio). Uma locadora de veículos pode ter vários gestores cadastrados. No cadastro, um gestor da locadora deve marcar a opção Gestor. Isso revela o campo código de registro da locadora.</w:t>
       </w:r>
     </w:p>
     <w:p>
@@ -1478,7 +1530,7 @@
         <w:rPr>
           <w:rtl w:val="0"/>
         </w:rPr>
-        <w:t xml:space="preserve"> O módulo deve permitir realizar o login de um usuário, cliente ou gestor da locadora, informando o nome de usuário e senha.</w:t>
+        <w:t xml:space="preserve"> O módulo deve permitir realizar o login de um usuário, ou como cliente ou como gestor da locadora, informando o nome de usuário e senha. Para realizar o login o usuário deve ser previamente cadastrado no sistema, conforme descrito nos RF1 e RF2.</w:t>
       </w:r>
     </w:p>
     <w:p>
@@ -1499,7 +1551,7 @@
         <w:rPr>
           <w:rtl w:val="0"/>
         </w:rPr>
-        <w:t xml:space="preserve"> O módulo deve permitir que um cliente </w:t>
+        <w:t xml:space="preserve"> O módulo deve permitir que um usuário </w:t>
       </w:r>
       <w:r>
         <w:rPr>
@@ -1523,7 +1575,7 @@
         <w:rPr>
           <w:rtl w:val="0"/>
         </w:rPr>
-        <w:t xml:space="preserve"> veículos disponíveis nas locadoras cadastradas. A consulta pode ser realizada de duas maneiras: por categoria do veículo, ou por categoria do veículo e localização (município) da locadora.</w:t>
+        <w:t xml:space="preserve"> veículos disponíveis nas locadoras cadastradas do SGLV. Um usuário, seja cliente ou gestor da locadora, não pode selecionar qual locadora ele quer consultar. A consulta pode ser realizada de duas maneiras: por categoria do veículo, ou por categoria do veículo e localização (município) da locadora. Um usuário pode selecionar um certo carro no resultado da consulta e visualizar os dados completos da locadora, conforme descrito no RF5, com exceção do código de registro da locadora. Se o usuário for gestor da locadora, ao selecionar o carro o módulo habilita as opções de atualizar e deletar aquele cadastro de veículo selecionado.</w:t>
       </w:r>
     </w:p>
     <w:p>
@@ -1538,13 +1590,13 @@
           <w:b w:val="1"/>
           <w:rtl w:val="0"/>
         </w:rPr>
-        <w:t xml:space="preserve">RF5. </w:t>
-      </w:r>
-      <w:r>
-        <w:rPr>
-          <w:rtl w:val="0"/>
-        </w:rPr>
-        <w:t xml:space="preserve">O módulo deve permitir que um gestor da locadora mantenha os cadastros de veículos, com código, marca, modelo, ano, acessórios, valor e categoria (standard, luxo, van etc). Entende-se manter por criar, consultar, atualizar e deletar (CRUD).</w:t>
+        <w:t xml:space="preserve">RF5.</w:t>
+      </w:r>
+      <w:r>
+        <w:rPr>
+          <w:rtl w:val="0"/>
+        </w:rPr>
+        <w:t xml:space="preserve"> Os dados de uma locadora são: nome fantasia, razão social, CNPJ, telefone, código de registro da locadora e a localização (endereço, bairro, cidade, estado etc). O módulo parte do princípio que as locadoras já estão cadastradas no sistema SGLV.</w:t>
       </w:r>
     </w:p>
     <w:p>
@@ -1559,13 +1611,13 @@
           <w:b w:val="1"/>
           <w:rtl w:val="0"/>
         </w:rPr>
-        <w:t xml:space="preserve">RF6.</w:t>
-      </w:r>
-      <w:r>
-        <w:rPr>
-          <w:rtl w:val="0"/>
-        </w:rPr>
-        <w:t xml:space="preserve"> O módulo deve permitir que um gestor da locadora consiga realizar consultas como cliente, seja, por categoria do veículo, ou por categoria do veículo e localização (município) da locadora.</w:t>
+        <w:t xml:space="preserve">RF6. </w:t>
+      </w:r>
+      <w:r>
+        <w:rPr>
+          <w:rtl w:val="0"/>
+        </w:rPr>
+        <w:t xml:space="preserve">O módulo deve permitir que um gestor da locadora mantenha os cadastros de veículos, com código, marca, modelo, ano, acessórios, valor e categoria (standard, luxo, van etc), combustível, número de assentos e preço por dia. Entende-se manter por criar, consultar (como um cliente faz), atualizar e deletar (CRUD) um cadastro.</w:t>
       </w:r>
     </w:p>
     <w:p>
@@ -1586,7 +1638,7 @@
         <w:rPr>
           <w:rtl w:val="0"/>
         </w:rPr>
-        <w:t xml:space="preserve">Independente da maneira da consulta, o módulo deve informar as locadoras em que os veículos foram encontrados, os dados dos veículos (marca, modelo, ano, acessórios, valor e categoria) e localização (endereço, município, cidade e estado).</w:t>
+        <w:t xml:space="preserve">O resultado de uma consulta deve informar as locadoras em que os veículos foram encontrados, os dados dos veículos (código, marca, modelo, ano, categoria, combustível, número de assentos, acessórios, preço por dia e valor) e localização da locadora que possui aquele veículo (endereço, município, cidade e estado).</w:t>
       </w:r>
       <w:r>
         <w:rPr>

</xml_diff>

<commit_message>
docs: Atualizar Modificacoes em varios artefatos. Prototipo: inclui o botao Remover (PR-BR e EN-US). Ja atualizei o .fig e .pdf. Removi o .png. Editei o MCU, parte de baloes. Falta atualizar as descricoes, gerar um novo arquivo. Comecei a atualiza-las no Google Docs. Falta terminar.
</commit_message>
<xml_diff>
--- a/1.Gestão do Projeto/Critérios de Projeto Completo.docx
+++ b/1.Gestão do Projeto/Critérios de Projeto Completo.docx
@@ -1330,7 +1330,19 @@
         <w:rPr>
           <w:rtl w:val="0"/>
         </w:rPr>
-        <w:t xml:space="preserve">• Um gestor da locadora manter os cadastros (inclusão, alteração, consulta e exclusão - CRUD) dos veículos e dos clientes. </w:t>
+        <w:t xml:space="preserve">• Um gestor da locadora </w:t>
+      </w:r>
+      <w:r>
+        <w:rPr>
+          <w:rtl w:val="0"/>
+        </w:rPr>
+        <w:t xml:space="preserve">manter</w:t>
+      </w:r>
+      <w:r>
+        <w:rPr>
+          <w:rtl w:val="0"/>
+        </w:rPr>
+        <w:t xml:space="preserve"> os cadastros (inclusão, alteração, consulta e exclusão - CRUD) dos veículos e dos clientes. </w:t>
       </w:r>
     </w:p>
     <w:p>
@@ -1462,7 +1474,7 @@
         <w:rPr>
           <w:rtl w:val="0"/>
         </w:rPr>
-        <w:t xml:space="preserve">mantenha seu cadastro. Entende-se manter, neste contexto, as funções de criar, atualizar e deletar o próprio cadastro. Um cliente não pode consultar o cadastro de outros clientes ou gestores das locadoras. Um cliente é um usuário externo à locadora, com os dados: nome, CPF, telefone, e-mail, nome de usuário, senha e endereço. No cadastro, um cliente deve marcar a opção Cliente. Isso oculta o campo código de registro da locadora.</w:t>
+        <w:t xml:space="preserve">mantenha seu cadastro. Entende-se manter, neste contexto, as funções de criar, atualizar e deletar o próprio cadastro. Um cliente não pode consultar o cadastro de outros clientes ou gestores das locadoras. Um cliente é um usuário externo à locadora, com os dados: nome, CPF, telefone, e-mail, nome de usuário, senha e endereço. No cadastro, um cliente deve marcar a opção Cliente. Isso oculta o campo código de registro da locadora.cd Desktop</w:t>
       </w:r>
     </w:p>
     <w:p>
@@ -1861,23 +1873,20 @@
           <w:ilvl w:val="0"/>
           <w:numId w:val="4"/>
         </w:numPr>
-        <w:spacing w:after="0" w:before="0" w:line="360" w:lineRule="auto"/>
+        <w:spacing w:line="360" w:lineRule="auto"/>
         <w:ind w:left="720" w:hanging="360"/>
         <w:jc w:val="both"/>
-        <w:rPr>
-          <w:u w:val="none"/>
-        </w:rPr>
-      </w:pPr>
-      <w:r>
-        <w:rPr>
-          <w:rtl w:val="0"/>
-        </w:rPr>
-        <w:t xml:space="preserve">Escolher veículo (Pedro)</w:t>
-      </w:r>
-    </w:p>
-    <w:p>
-      <w:pPr>
-        <w:spacing w:after="0" w:before="0" w:line="360" w:lineRule="auto"/>
+      </w:pPr>
+      <w:r>
+        <w:rPr>
+          <w:rtl w:val="0"/>
+        </w:rPr>
+        <w:t xml:space="preserve">Realizar cadastro para login</w:t>
+      </w:r>
+    </w:p>
+    <w:p>
+      <w:pPr>
+        <w:spacing w:line="360" w:lineRule="auto"/>
         <w:ind w:left="720" w:firstLine="0"/>
         <w:jc w:val="both"/>
         <w:rPr/>
@@ -1893,12 +1902,12 @@
         <w:rPr>
           <w:rtl w:val="0"/>
         </w:rPr>
-        <w:t xml:space="preserve"> O cliente escolhe o veículo apresentado na lista da consulta e o sistema mostra mais detalhes do veículo selecionado.</w:t>
-      </w:r>
-    </w:p>
-    <w:p>
-      <w:pPr>
-        <w:spacing w:after="0" w:before="0" w:line="360" w:lineRule="auto"/>
+        <w:t xml:space="preserve"> O cliente realiza cadastro no sistema de gestão, informando nome, CPF, telefone, nome de usuário e senha.</w:t>
+      </w:r>
+    </w:p>
+    <w:p>
+      <w:pPr>
+        <w:spacing w:line="360" w:lineRule="auto"/>
         <w:ind w:left="720" w:firstLine="0"/>
         <w:jc w:val="both"/>
         <w:rPr/>
@@ -1914,12 +1923,12 @@
         <w:rPr>
           <w:rtl w:val="0"/>
         </w:rPr>
-        <w:t xml:space="preserve"> Cliente ou o gestor da locadora.</w:t>
-      </w:r>
-    </w:p>
-    <w:p>
-      <w:pPr>
-        <w:spacing w:after="0" w:before="0" w:line="360" w:lineRule="auto"/>
+        <w:t xml:space="preserve"> Cliente.</w:t>
+      </w:r>
+    </w:p>
+    <w:p>
+      <w:pPr>
+        <w:spacing w:line="360" w:lineRule="auto"/>
         <w:ind w:left="720" w:firstLine="0"/>
         <w:jc w:val="both"/>
         <w:rPr/>
@@ -1940,7 +1949,7 @@
     </w:p>
     <w:p>
       <w:pPr>
-        <w:spacing w:after="0" w:before="0" w:line="360" w:lineRule="auto"/>
+        <w:spacing w:line="360" w:lineRule="auto"/>
         <w:ind w:left="720" w:firstLine="0"/>
         <w:jc w:val="both"/>
         <w:rPr/>
@@ -1956,12 +1965,12 @@
         <w:rPr>
           <w:rtl w:val="0"/>
         </w:rPr>
-        <w:t xml:space="preserve"> O veículo existe na lista de veículos apresentada.</w:t>
-      </w:r>
-    </w:p>
-    <w:p>
-      <w:pPr>
-        <w:spacing w:after="0" w:before="0" w:line="360" w:lineRule="auto"/>
+        <w:t xml:space="preserve"> O cliente precisa selecionar o botão "Realizar cadastro".</w:t>
+      </w:r>
+    </w:p>
+    <w:p>
+      <w:pPr>
+        <w:spacing w:line="360" w:lineRule="auto"/>
         <w:ind w:left="720" w:firstLine="0"/>
         <w:jc w:val="both"/>
         <w:rPr>
@@ -1978,35 +1987,63 @@
     </w:p>
     <w:p>
       <w:pPr>
-        <w:spacing w:after="0" w:before="0" w:line="360" w:lineRule="auto"/>
-        <w:ind w:left="720" w:firstLine="0"/>
-        <w:jc w:val="both"/>
-        <w:rPr/>
-      </w:pPr>
-      <w:r>
-        <w:rPr>
-          <w:rtl w:val="0"/>
-        </w:rPr>
-        <w:t xml:space="preserve">1. O cliente seleciona o veículo da lista de veículos apresentada.</w:t>
-      </w:r>
-    </w:p>
-    <w:p>
-      <w:pPr>
-        <w:spacing w:after="0" w:before="0" w:line="360" w:lineRule="auto"/>
-        <w:ind w:left="720" w:firstLine="0"/>
-        <w:jc w:val="both"/>
-        <w:rPr/>
-      </w:pPr>
-      <w:r>
-        <w:rPr>
-          <w:rtl w:val="0"/>
-        </w:rPr>
-        <w:t xml:space="preserve">2. O sistema mostra os detalhes do veículo selecionado, e o caso de uso termina.</w:t>
-      </w:r>
-    </w:p>
-    <w:p>
-      <w:pPr>
-        <w:spacing w:after="0" w:before="0" w:line="360" w:lineRule="auto"/>
+        <w:spacing w:line="360" w:lineRule="auto"/>
+        <w:ind w:left="720" w:firstLine="0"/>
+        <w:jc w:val="both"/>
+        <w:rPr/>
+      </w:pPr>
+      <w:r>
+        <w:rPr>
+          <w:rtl w:val="0"/>
+        </w:rPr>
+        <w:t xml:space="preserve">1. O cliente clica em "Realizar cadastro".</w:t>
+      </w:r>
+    </w:p>
+    <w:p>
+      <w:pPr>
+        <w:spacing w:line="360" w:lineRule="auto"/>
+        <w:ind w:left="720" w:firstLine="0"/>
+        <w:jc w:val="both"/>
+        <w:rPr/>
+      </w:pPr>
+      <w:r>
+        <w:rPr>
+          <w:rtl w:val="0"/>
+        </w:rPr>
+        <w:t xml:space="preserve">2. O cliente informa o nome, CPF, telefone, nome de usuário e senha. </w:t>
+      </w:r>
+    </w:p>
+    <w:p>
+      <w:pPr>
+        <w:spacing w:line="360" w:lineRule="auto"/>
+        <w:ind w:left="720" w:firstLine="0"/>
+        <w:jc w:val="both"/>
+        <w:rPr/>
+      </w:pPr>
+      <w:r>
+        <w:rPr>
+          <w:rtl w:val="0"/>
+        </w:rPr>
+        <w:t xml:space="preserve">3. O cliente confirma o cadastro.</w:t>
+      </w:r>
+    </w:p>
+    <w:p>
+      <w:pPr>
+        <w:spacing w:line="360" w:lineRule="auto"/>
+        <w:ind w:left="720" w:firstLine="0"/>
+        <w:jc w:val="both"/>
+        <w:rPr/>
+      </w:pPr>
+      <w:r>
+        <w:rPr>
+          <w:rtl w:val="0"/>
+        </w:rPr>
+        <w:t xml:space="preserve">4. O sistema grava o registro do cliente em um banco de dados.</w:t>
+      </w:r>
+    </w:p>
+    <w:p>
+      <w:pPr>
+        <w:spacing w:line="360" w:lineRule="auto"/>
         <w:ind w:left="720" w:firstLine="0"/>
         <w:jc w:val="both"/>
         <w:rPr/>
@@ -2027,28 +2064,56 @@
     </w:p>
     <w:p>
       <w:pPr>
-        <w:spacing w:after="0" w:before="0" w:line="360" w:lineRule="auto"/>
-        <w:ind w:left="720" w:firstLine="0"/>
-        <w:jc w:val="both"/>
-        <w:rPr/>
-      </w:pPr>
-      <w:r>
-        <w:rPr>
-          <w:b w:val="1"/>
-          <w:rtl w:val="0"/>
-        </w:rPr>
-        <w:t xml:space="preserve">Fluxo de Exceção (_):</w:t>
-      </w:r>
-      <w:r>
-        <w:rPr>
-          <w:rtl w:val="0"/>
-        </w:rPr>
-        <w:t xml:space="preserve"> -</w:t>
-      </w:r>
-    </w:p>
-    <w:p>
-      <w:pPr>
-        <w:spacing w:after="0" w:before="0" w:line="360" w:lineRule="auto"/>
+        <w:spacing w:line="360" w:lineRule="auto"/>
+        <w:ind w:left="720" w:firstLine="0"/>
+        <w:jc w:val="both"/>
+        <w:rPr/>
+      </w:pPr>
+      <w:r>
+        <w:rPr>
+          <w:b w:val="1"/>
+          <w:rtl w:val="0"/>
+        </w:rPr>
+        <w:t xml:space="preserve">Fluxo de Exceção (2):</w:t>
+      </w:r>
+      <w:r>
+        <w:rPr>
+          <w:rtl w:val="0"/>
+        </w:rPr>
+        <w:t xml:space="preserve"> CPF, telefone, nome de usuário e/ou senha inválidos.</w:t>
+      </w:r>
+    </w:p>
+    <w:p>
+      <w:pPr>
+        <w:spacing w:line="360" w:lineRule="auto"/>
+        <w:ind w:left="720" w:firstLine="0"/>
+        <w:jc w:val="both"/>
+        <w:rPr/>
+      </w:pPr>
+      <w:r>
+        <w:rPr>
+          <w:rtl w:val="0"/>
+        </w:rPr>
+        <w:t xml:space="preserve">a. O sistema informa que os dados inseridos são inválidos ou incompletos.</w:t>
+      </w:r>
+    </w:p>
+    <w:p>
+      <w:pPr>
+        <w:spacing w:line="360" w:lineRule="auto"/>
+        <w:ind w:left="720" w:firstLine="0"/>
+        <w:jc w:val="both"/>
+        <w:rPr/>
+      </w:pPr>
+      <w:r>
+        <w:rPr>
+          <w:rtl w:val="0"/>
+        </w:rPr>
+        <w:t xml:space="preserve">b. O sistema retorna ao passo 2.</w:t>
+      </w:r>
+    </w:p>
+    <w:p>
+      <w:pPr>
+        <w:spacing w:line="360" w:lineRule="auto"/>
         <w:ind w:left="720" w:firstLine="0"/>
         <w:jc w:val="both"/>
         <w:rPr/>
@@ -2064,12 +2129,12 @@
         <w:rPr>
           <w:rtl w:val="0"/>
         </w:rPr>
-        <w:t xml:space="preserve"> O sistema mostra os detalhes do veículo selecionado.</w:t>
-      </w:r>
-    </w:p>
-    <w:p>
-      <w:pPr>
-        <w:spacing w:after="0" w:before="0" w:line="360" w:lineRule="auto"/>
+        <w:t xml:space="preserve"> O cliente é adicionado à lista de clientes cadastrados. </w:t>
+      </w:r>
+    </w:p>
+    <w:p>
+      <w:pPr>
+        <w:spacing w:line="360" w:lineRule="auto"/>
         <w:ind w:left="720" w:firstLine="0"/>
         <w:jc w:val="both"/>
         <w:rPr/>
@@ -2085,20 +2150,7 @@
         <w:rPr>
           <w:rtl w:val="0"/>
         </w:rPr>
-        <w:t xml:space="preserve"> -</w:t>
-      </w:r>
-    </w:p>
-    <w:p>
-      <w:pPr>
-        <w:spacing w:after="0" w:before="0" w:line="360" w:lineRule="auto"/>
-        <w:ind w:left="720" w:firstLine="0"/>
-        <w:jc w:val="both"/>
-        <w:rPr/>
-      </w:pPr>
-      <w:r>
-        <w:rPr>
-          <w:rtl w:val="0"/>
-        </w:rPr>
+        <w:t xml:space="preserve"> Um cliente é qualquer usuário externo que queira utilizar o Módulo de Acesso, Consultas e Cadastros do SGLV.</w:t>
       </w:r>
     </w:p>
     <w:p>
@@ -2123,18 +2175,15 @@
           <w:ilvl w:val="0"/>
           <w:numId w:val="4"/>
         </w:numPr>
-        <w:spacing w:after="0" w:before="0" w:line="360" w:lineRule="auto"/>
+        <w:spacing w:line="360" w:lineRule="auto"/>
         <w:ind w:left="720" w:hanging="360"/>
         <w:jc w:val="both"/>
-        <w:rPr>
-          <w:u w:val="none"/>
-        </w:rPr>
-      </w:pPr>
-      <w:r>
-        <w:rPr>
-          <w:rtl w:val="0"/>
-        </w:rPr>
-        <w:t xml:space="preserve">Realizar cadastro (Pedro)</w:t>
+      </w:pPr>
+      <w:r>
+        <w:rPr>
+          <w:rtl w:val="0"/>
+        </w:rPr>
+        <w:t xml:space="preserve">Realizar cadastro para login com código de registro da locadora</w:t>
       </w:r>
     </w:p>
     <w:p>
@@ -2155,7 +2204,7 @@
         <w:rPr>
           <w:rtl w:val="0"/>
         </w:rPr>
-        <w:t xml:space="preserve"> O cliente ou gestor da locadora realiza cadastro no sistema de gestão, informando nome, CPF, telefone, nome de usuário, senha e/ou código de registro da locadora.</w:t>
+        <w:t xml:space="preserve"> O gestor da locadora realiza cadastro no sistema de gestão, informando nome, CPF, telefone, nome de usuário, senha e código de registro da locadora.</w:t>
       </w:r>
     </w:p>
     <w:p>
@@ -2176,7 +2225,7 @@
         <w:rPr>
           <w:rtl w:val="0"/>
         </w:rPr>
-        <w:t xml:space="preserve"> Cliente ou o gestor da locadora.</w:t>
+        <w:t xml:space="preserve"> Gestor da locadora.</w:t>
       </w:r>
     </w:p>
     <w:p>
@@ -2218,7 +2267,7 @@
         <w:rPr>
           <w:rtl w:val="0"/>
         </w:rPr>
-        <w:t xml:space="preserve"> O cliente ou gestor da locadora precisa selecionar o botão "Realizar cadastro".</w:t>
+        <w:t xml:space="preserve"> O gestor da locadora precisa selecionar o botão "Realizar cadastro".</w:t>
       </w:r>
     </w:p>
     <w:p>
@@ -2249,49 +2298,49 @@
         <w:rPr>
           <w:rtl w:val="0"/>
         </w:rPr>
-        <w:t xml:space="preserve">1. O cliente ou gestor da locadora clica em "Realizar cadastro".</w:t>
-      </w:r>
-    </w:p>
-    <w:p>
-      <w:pPr>
-        <w:spacing w:line="360" w:lineRule="auto"/>
-        <w:ind w:left="720" w:firstLine="0"/>
-        <w:jc w:val="both"/>
-        <w:rPr/>
-      </w:pPr>
-      <w:r>
-        <w:rPr>
-          <w:rtl w:val="0"/>
-        </w:rPr>
-        <w:t xml:space="preserve">2. O cliente ou gestor da locadora informa nome, CPF, telefone, nome de usuário, senha e/ou código de registro da locadora. </w:t>
-      </w:r>
-    </w:p>
-    <w:p>
-      <w:pPr>
-        <w:spacing w:line="360" w:lineRule="auto"/>
-        <w:ind w:left="720" w:firstLine="0"/>
-        <w:jc w:val="both"/>
-        <w:rPr/>
-      </w:pPr>
-      <w:r>
-        <w:rPr>
-          <w:rtl w:val="0"/>
-        </w:rPr>
-        <w:t xml:space="preserve">3. O cliente ou gestor da locadora confirma o cadastro.</w:t>
-      </w:r>
-    </w:p>
-    <w:p>
-      <w:pPr>
-        <w:spacing w:line="360" w:lineRule="auto"/>
-        <w:ind w:left="720" w:firstLine="0"/>
-        <w:jc w:val="both"/>
-        <w:rPr/>
-      </w:pPr>
-      <w:r>
-        <w:rPr>
-          <w:rtl w:val="0"/>
-        </w:rPr>
-        <w:t xml:space="preserve">4. O sistema grava o registro do cliente e/ou gestor da locadora no banco de dados.</w:t>
+        <w:t xml:space="preserve">1. O gestor da locadora clica em "Realizar cadastro".</w:t>
+      </w:r>
+    </w:p>
+    <w:p>
+      <w:pPr>
+        <w:spacing w:line="360" w:lineRule="auto"/>
+        <w:ind w:left="720" w:firstLine="0"/>
+        <w:jc w:val="both"/>
+        <w:rPr/>
+      </w:pPr>
+      <w:r>
+        <w:rPr>
+          <w:rtl w:val="0"/>
+        </w:rPr>
+        <w:t xml:space="preserve">2. O gestor da locadora informa nome, CPF, telefone, nome de usuário, senha e código de registro da locadora. </w:t>
+      </w:r>
+    </w:p>
+    <w:p>
+      <w:pPr>
+        <w:spacing w:line="360" w:lineRule="auto"/>
+        <w:ind w:left="720" w:firstLine="0"/>
+        <w:jc w:val="both"/>
+        <w:rPr/>
+      </w:pPr>
+      <w:r>
+        <w:rPr>
+          <w:rtl w:val="0"/>
+        </w:rPr>
+        <w:t xml:space="preserve">3. O gestor da locadora confirma o cadastro.</w:t>
+      </w:r>
+    </w:p>
+    <w:p>
+      <w:pPr>
+        <w:spacing w:line="360" w:lineRule="auto"/>
+        <w:ind w:left="720" w:firstLine="0"/>
+        <w:jc w:val="both"/>
+        <w:rPr/>
+      </w:pPr>
+      <w:r>
+        <w:rPr>
+          <w:rtl w:val="0"/>
+        </w:rPr>
+        <w:t xml:space="preserve">4. O sistema grava o registro do gestor da locadora no banco de dados.</w:t>
       </w:r>
     </w:p>
     <w:p>
@@ -2333,21 +2382,21 @@
         <w:rPr>
           <w:rtl w:val="0"/>
         </w:rPr>
-        <w:t xml:space="preserve"> CPF, telefone, nome de usuário, senha e/ou código de registro da locadora inválidos.</w:t>
-      </w:r>
-    </w:p>
-    <w:p>
-      <w:pPr>
-        <w:spacing w:line="360" w:lineRule="auto"/>
-        <w:ind w:left="720" w:firstLine="0"/>
-        <w:jc w:val="both"/>
-        <w:rPr/>
-      </w:pPr>
-      <w:r>
-        <w:rPr>
-          <w:rtl w:val="0"/>
-        </w:rPr>
-        <w:t xml:space="preserve">a. O sistema informa que os dados inseridos são inválidos.</w:t>
+        <w:t xml:space="preserve"> CPF, telefone, nome de usuário, senha e código de registro da locadora inválidos.</w:t>
+      </w:r>
+    </w:p>
+    <w:p>
+      <w:pPr>
+        <w:spacing w:line="360" w:lineRule="auto"/>
+        <w:ind w:left="720" w:firstLine="0"/>
+        <w:jc w:val="both"/>
+        <w:rPr/>
+      </w:pPr>
+      <w:r>
+        <w:rPr>
+          <w:rtl w:val="0"/>
+        </w:rPr>
+        <w:t xml:space="preserve">a. O sistema informa que os dados inseridos são inválidos ou incompletos.</w:t>
       </w:r>
     </w:p>
     <w:p>
@@ -2382,12 +2431,12 @@
         <w:rPr>
           <w:rtl w:val="0"/>
         </w:rPr>
-        <w:t xml:space="preserve"> O cliente ou gestor da locadora foi adicionado à lista de cadastrados. </w:t>
-      </w:r>
-    </w:p>
-    <w:p>
-      <w:pPr>
-        <w:spacing w:line="360" w:lineRule="auto"/>
+        <w:t xml:space="preserve"> O gestor da locadora foi adicionado à lista de gestores cadastrados. </w:t>
+      </w:r>
+    </w:p>
+    <w:p>
+      <w:pPr>
+        <w:spacing w:after="0" w:before="0" w:line="360" w:lineRule="auto"/>
         <w:ind w:left="720" w:firstLine="0"/>
         <w:jc w:val="both"/>
         <w:rPr/>
@@ -2403,7 +2452,7 @@
         <w:rPr>
           <w:rtl w:val="0"/>
         </w:rPr>
-        <w:t xml:space="preserve"> Observar regras de negócio 1, 2 e 3.</w:t>
+        <w:t xml:space="preserve"> Um gestor da locadora é qualquer usuário interno à empresa que queira utilizar o Módulo de Acesso, Consultas e Cadastros do SGLV, mediante o uso de um código de registro da locadora no momento do cadastro.</w:t>
       </w:r>
       <w:r>
         <w:br w:type="page"/>
@@ -2420,18 +2469,15 @@
           <w:ilvl w:val="0"/>
           <w:numId w:val="4"/>
         </w:numPr>
-        <w:spacing w:after="0" w:before="0" w:line="360" w:lineRule="auto"/>
+        <w:spacing w:line="360" w:lineRule="auto"/>
         <w:ind w:left="720" w:hanging="360"/>
         <w:jc w:val="both"/>
-        <w:rPr>
-          <w:u w:val="none"/>
-        </w:rPr>
-      </w:pPr>
-      <w:r>
-        <w:rPr>
-          <w:rtl w:val="0"/>
-        </w:rPr>
-        <w:t xml:space="preserve">Realizar login (Pedro)</w:t>
+      </w:pPr>
+      <w:r>
+        <w:rPr>
+          <w:rtl w:val="0"/>
+        </w:rPr>
+        <w:t xml:space="preserve">Realizar login </w:t>
       </w:r>
     </w:p>
     <w:p>
@@ -2773,18 +2819,15 @@
           <w:ilvl w:val="0"/>
           <w:numId w:val="4"/>
         </w:numPr>
-        <w:spacing w:after="0" w:before="0" w:line="360" w:lineRule="auto"/>
+        <w:spacing w:line="360" w:lineRule="auto"/>
         <w:ind w:left="720" w:hanging="360"/>
         <w:jc w:val="both"/>
-        <w:rPr>
-          <w:u w:val="none"/>
-        </w:rPr>
-      </w:pPr>
-      <w:r>
-        <w:rPr>
-          <w:rtl w:val="0"/>
-        </w:rPr>
-        <w:t xml:space="preserve">Escolher idioma (Fillipe)</w:t>
+      </w:pPr>
+      <w:r>
+        <w:rPr>
+          <w:rtl w:val="0"/>
+        </w:rPr>
+        <w:t xml:space="preserve">Manter o próprio cadastro</w:t>
       </w:r>
     </w:p>
     <w:p>
@@ -2805,7 +2848,7 @@
         <w:rPr>
           <w:rtl w:val="0"/>
         </w:rPr>
-        <w:t xml:space="preserve"> O cliente ou o gestor da locadora pode escolher qual o idioma do sistema.</w:t>
+        <w:t xml:space="preserve"> O cliente ou o gestor da locadora podem editar ou inativas o próprio cadastro.</w:t>
       </w:r>
     </w:p>
     <w:p>
@@ -2826,7 +2869,7 @@
         <w:rPr>
           <w:rtl w:val="0"/>
         </w:rPr>
-        <w:t xml:space="preserve"> o cliente ou o gestor da locadora.</w:t>
+        <w:t xml:space="preserve"> Cliente ou o gestor da locadora.</w:t>
       </w:r>
     </w:p>
     <w:p>
@@ -2868,6 +2911,135 @@
         <w:rPr>
           <w:rtl w:val="0"/>
         </w:rPr>
+        <w:t xml:space="preserve"> O cadastro de cliente ou de gestor da locadora existe no banco de dados do SGLV.</w:t>
+      </w:r>
+    </w:p>
+    <w:p>
+      <w:pPr>
+        <w:spacing w:line="360" w:lineRule="auto"/>
+        <w:ind w:left="720" w:firstLine="0"/>
+        <w:jc w:val="both"/>
+        <w:rPr>
+          <w:b w:val="1"/>
+        </w:rPr>
+      </w:pPr>
+      <w:r>
+        <w:rPr>
+          <w:b w:val="1"/>
+          <w:rtl w:val="0"/>
+        </w:rPr>
+        <w:t xml:space="preserve">Fluxo Principal</w:t>
+      </w:r>
+    </w:p>
+    <w:p>
+      <w:pPr>
+        <w:spacing w:line="360" w:lineRule="auto"/>
+        <w:ind w:left="720" w:firstLine="0"/>
+        <w:jc w:val="both"/>
+        <w:rPr/>
+      </w:pPr>
+      <w:r>
+        <w:rPr>
+          <w:rtl w:val="0"/>
+        </w:rPr>
+        <w:t xml:space="preserve">1. O cliente ou gestor da locadora clica em Usuário na Página Inicial.</w:t>
+      </w:r>
+    </w:p>
+    <w:p>
+      <w:pPr>
+        <w:spacing w:line="360" w:lineRule="auto"/>
+        <w:ind w:left="720" w:firstLine="0"/>
+        <w:jc w:val="both"/>
+        <w:rPr/>
+      </w:pPr>
+      <w:r>
+        <w:rPr>
+          <w:rtl w:val="0"/>
+        </w:rPr>
+        <w:t xml:space="preserve">2. O módulo apresenta a tela de edição de cadastro do usuário.</w:t>
+      </w:r>
+    </w:p>
+    <w:p>
+      <w:pPr>
+        <w:spacing w:line="360" w:lineRule="auto"/>
+        <w:ind w:left="720" w:firstLine="0"/>
+        <w:jc w:val="both"/>
+        <w:rPr/>
+      </w:pPr>
+      <w:r>
+        <w:rPr>
+          <w:rtl w:val="0"/>
+        </w:rPr>
+        <w:t xml:space="preserve">3. O cliente ou gestor da locadora edita os dados do cadastro ou remove a conta.</w:t>
+      </w:r>
+    </w:p>
+    <w:p>
+      <w:pPr>
+        <w:spacing w:line="360" w:lineRule="auto"/>
+        <w:ind w:left="720" w:firstLine="0"/>
+        <w:jc w:val="both"/>
+        <w:rPr/>
+      </w:pPr>
+      <w:r>
+        <w:rPr>
+          <w:rtl w:val="0"/>
+        </w:rPr>
+        <w:t xml:space="preserve">4. O cliente ou gestor da locadora salva os dados do cadastro ou remove a conta.</w:t>
+      </w:r>
+    </w:p>
+    <w:p>
+      <w:pPr>
+        <w:spacing w:line="360" w:lineRule="auto"/>
+        <w:ind w:left="720" w:firstLine="0"/>
+        <w:jc w:val="both"/>
+        <w:rPr/>
+      </w:pPr>
+      <w:r>
+        <w:rPr>
+          <w:rtl w:val="0"/>
+        </w:rPr>
+        <w:t xml:space="preserve">5. O módulo apresenta a Página Inicial.</w:t>
+      </w:r>
+    </w:p>
+    <w:p>
+      <w:pPr>
+        <w:spacing w:line="360" w:lineRule="auto"/>
+        <w:ind w:left="720" w:firstLine="0"/>
+        <w:jc w:val="both"/>
+        <w:rPr/>
+      </w:pPr>
+      <w:r>
+        <w:rPr>
+          <w:b w:val="1"/>
+          <w:rtl w:val="0"/>
+        </w:rPr>
+        <w:t xml:space="preserve">Fluxo Alternativo (_):</w:t>
+      </w:r>
+      <w:r>
+        <w:rPr>
+          <w:rtl w:val="0"/>
+        </w:rPr>
+        <w:t xml:space="preserve"> Se o cliente ou gestor da locadora clicar em remover, o módulo apresenta a tela de login do sistema.</w:t>
+      </w:r>
+    </w:p>
+    <w:p>
+      <w:pPr>
+        <w:spacing w:line="360" w:lineRule="auto"/>
+        <w:ind w:left="720" w:firstLine="0"/>
+        <w:jc w:val="both"/>
+        <w:rPr/>
+      </w:pPr>
+      <w:r>
+        <w:rPr>
+          <w:b w:val="1"/>
+          <w:rtl w:val="0"/>
+        </w:rPr>
+        <w:t xml:space="preserve">Fluxo de Exceção (_):</w:t>
+      </w:r>
+      <w:r>
+        <w:rPr>
+          <w:rtl w:val="0"/>
+        </w:rPr>
         <w:t xml:space="preserve"> -</w:t>
       </w:r>
     </w:p>
@@ -2876,73 +3048,35 @@
         <w:spacing w:line="360" w:lineRule="auto"/>
         <w:ind w:left="720" w:firstLine="0"/>
         <w:jc w:val="both"/>
-        <w:rPr>
-          <w:b w:val="1"/>
-        </w:rPr>
-      </w:pPr>
-      <w:r>
-        <w:rPr>
-          <w:b w:val="1"/>
-          <w:rtl w:val="0"/>
-        </w:rPr>
-        <w:t xml:space="preserve">Fluxo Principal</w:t>
-      </w:r>
-    </w:p>
-    <w:p>
-      <w:pPr>
-        <w:spacing w:line="360" w:lineRule="auto"/>
-        <w:ind w:left="720" w:firstLine="0"/>
-        <w:jc w:val="both"/>
-        <w:rPr/>
-      </w:pPr>
-      <w:r>
-        <w:rPr>
-          <w:rtl w:val="0"/>
-        </w:rPr>
-        <w:t xml:space="preserve">1. o cliente ou gestor da locadora acessa o sistema.</w:t>
-      </w:r>
-    </w:p>
-    <w:p>
-      <w:pPr>
-        <w:spacing w:line="360" w:lineRule="auto"/>
-        <w:ind w:left="720" w:firstLine="0"/>
-        <w:jc w:val="both"/>
-        <w:rPr/>
-      </w:pPr>
-      <w:r>
-        <w:rPr>
-          <w:rtl w:val="0"/>
-        </w:rPr>
-        <w:t xml:space="preserve">2. o cliente ou gestor da locadora indica qual idioma será utilizado pelo sistema.</w:t>
-      </w:r>
-    </w:p>
-    <w:p>
-      <w:pPr>
-        <w:spacing w:line="360" w:lineRule="auto"/>
-        <w:ind w:left="720" w:firstLine="0"/>
-        <w:jc w:val="both"/>
-        <w:rPr/>
-      </w:pPr>
-      <w:r>
-        <w:rPr>
-          <w:rtl w:val="0"/>
-        </w:rPr>
-        <w:t xml:space="preserve">3. o sistema atualiza o idioma utilizado na interface e o caso de uso termina.</w:t>
-      </w:r>
-    </w:p>
-    <w:p>
-      <w:pPr>
-        <w:spacing w:line="360" w:lineRule="auto"/>
-        <w:ind w:left="720" w:firstLine="0"/>
-        <w:jc w:val="both"/>
-        <w:rPr/>
-      </w:pPr>
-      <w:r>
-        <w:rPr>
-          <w:b w:val="1"/>
-          <w:rtl w:val="0"/>
-        </w:rPr>
-        <w:t xml:space="preserve">Fluxo Alternativo (_):</w:t>
+        <w:rPr/>
+      </w:pPr>
+      <w:r>
+        <w:rPr>
+          <w:b w:val="1"/>
+          <w:rtl w:val="0"/>
+        </w:rPr>
+        <w:t xml:space="preserve">Pós-condições:</w:t>
+      </w:r>
+      <w:r>
+        <w:rPr>
+          <w:rtl w:val="0"/>
+        </w:rPr>
+        <w:t xml:space="preserve"> O sistema mostra os detalhes do veículo selecionado.</w:t>
+      </w:r>
+    </w:p>
+    <w:p>
+      <w:pPr>
+        <w:spacing w:after="0" w:before="0" w:line="360" w:lineRule="auto"/>
+        <w:ind w:left="720" w:firstLine="0"/>
+        <w:jc w:val="both"/>
+        <w:rPr/>
+      </w:pPr>
+      <w:r>
+        <w:rPr>
+          <w:b w:val="1"/>
+          <w:rtl w:val="0"/>
+        </w:rPr>
+        <w:t xml:space="preserve">Regras de Negócio:</w:t>
       </w:r>
       <w:r>
         <w:rPr>
@@ -2950,77 +3084,6 @@
         </w:rPr>
         <w:t xml:space="preserve"> -</w:t>
       </w:r>
-    </w:p>
-    <w:p>
-      <w:pPr>
-        <w:spacing w:line="360" w:lineRule="auto"/>
-        <w:ind w:left="720" w:firstLine="0"/>
-        <w:jc w:val="both"/>
-        <w:rPr/>
-      </w:pPr>
-      <w:r>
-        <w:rPr>
-          <w:b w:val="1"/>
-          <w:rtl w:val="0"/>
-        </w:rPr>
-        <w:t xml:space="preserve">Fluxo de Exceção (_):</w:t>
-      </w:r>
-      <w:r>
-        <w:rPr>
-          <w:rtl w:val="0"/>
-        </w:rPr>
-        <w:t xml:space="preserve"> -</w:t>
-      </w:r>
-    </w:p>
-    <w:p>
-      <w:pPr>
-        <w:spacing w:line="360" w:lineRule="auto"/>
-        <w:ind w:left="720" w:firstLine="0"/>
-        <w:jc w:val="both"/>
-        <w:rPr/>
-      </w:pPr>
-      <w:r>
-        <w:rPr>
-          <w:b w:val="1"/>
-          <w:rtl w:val="0"/>
-        </w:rPr>
-        <w:t xml:space="preserve">Pós-condições:</w:t>
-      </w:r>
-      <w:r>
-        <w:rPr>
-          <w:rtl w:val="0"/>
-        </w:rPr>
-        <w:t xml:space="preserve"> A interface do sistema apresenta o idioma selecionado pelo cliente ou gestor de locadora.</w:t>
-      </w:r>
-    </w:p>
-    <w:p>
-      <w:pPr>
-        <w:spacing w:line="360" w:lineRule="auto"/>
-        <w:ind w:left="720" w:firstLine="0"/>
-        <w:jc w:val="both"/>
-        <w:rPr/>
-      </w:pPr>
-      <w:r>
-        <w:rPr>
-          <w:b w:val="1"/>
-          <w:rtl w:val="0"/>
-        </w:rPr>
-        <w:t xml:space="preserve">Regras de Negócio:</w:t>
-      </w:r>
-      <w:r>
-        <w:rPr>
-          <w:rtl w:val="0"/>
-        </w:rPr>
-        <w:t xml:space="preserve"> -</w:t>
-      </w:r>
-    </w:p>
-    <w:p>
-      <w:pPr>
-        <w:spacing w:line="360" w:lineRule="auto"/>
-        <w:ind w:left="720" w:firstLine="0"/>
-        <w:jc w:val="both"/>
-        <w:rPr/>
-      </w:pPr>
       <w:r>
         <w:br w:type="page"/>
       </w:r>
@@ -3047,12 +3110,12 @@
         <w:rPr>
           <w:rtl w:val="0"/>
         </w:rPr>
-        <w:t xml:space="preserve">Consultar por categoria de veículo (Fillipe)</w:t>
-      </w:r>
-    </w:p>
-    <w:p>
-      <w:pPr>
-        <w:spacing w:line="360" w:lineRule="auto"/>
+        <w:t xml:space="preserve">Escolher veículo</w:t>
+      </w:r>
+    </w:p>
+    <w:p>
+      <w:pPr>
+        <w:spacing w:after="0" w:before="0" w:line="360" w:lineRule="auto"/>
         <w:ind w:left="720" w:firstLine="0"/>
         <w:jc w:val="both"/>
         <w:rPr/>
@@ -3068,12 +3131,12 @@
         <w:rPr>
           <w:rtl w:val="0"/>
         </w:rPr>
-        <w:t xml:space="preserve"> O cliente ou o gestor da locadora podem realizar consulta por categoria de veículo entre standard, luxo ou van.</w:t>
-      </w:r>
-    </w:p>
-    <w:p>
-      <w:pPr>
-        <w:spacing w:line="360" w:lineRule="auto"/>
+        <w:t xml:space="preserve"> O cliente escolhe o veículo apresentado na lista da consulta e o sistema mostra mais detalhes do veículo selecionado.</w:t>
+      </w:r>
+    </w:p>
+    <w:p>
+      <w:pPr>
+        <w:spacing w:after="0" w:before="0" w:line="360" w:lineRule="auto"/>
         <w:ind w:left="720" w:firstLine="0"/>
         <w:jc w:val="both"/>
         <w:rPr/>
@@ -3089,12 +3152,12 @@
         <w:rPr>
           <w:rtl w:val="0"/>
         </w:rPr>
-        <w:t xml:space="preserve"> O cliente ou o gestor da locadora.</w:t>
-      </w:r>
-    </w:p>
-    <w:p>
-      <w:pPr>
-        <w:spacing w:line="360" w:lineRule="auto"/>
+        <w:t xml:space="preserve"> Cliente ou o gestor da locadora.</w:t>
+      </w:r>
+    </w:p>
+    <w:p>
+      <w:pPr>
+        <w:spacing w:after="0" w:before="0" w:line="360" w:lineRule="auto"/>
         <w:ind w:left="720" w:firstLine="0"/>
         <w:jc w:val="both"/>
         <w:rPr/>
@@ -3115,7 +3178,7 @@
     </w:p>
     <w:p>
       <w:pPr>
-        <w:spacing w:line="360" w:lineRule="auto"/>
+        <w:spacing w:after="0" w:before="0" w:line="360" w:lineRule="auto"/>
         <w:ind w:left="720" w:firstLine="0"/>
         <w:jc w:val="both"/>
         <w:rPr/>
@@ -3131,12 +3194,12 @@
         <w:rPr>
           <w:rtl w:val="0"/>
         </w:rPr>
-        <w:t xml:space="preserve"> O cliente ou o gestor da locadora realizou login.</w:t>
-      </w:r>
-    </w:p>
-    <w:p>
-      <w:pPr>
-        <w:spacing w:line="360" w:lineRule="auto"/>
+        <w:t xml:space="preserve"> O veículo existe na lista de veículos apresentada.</w:t>
+      </w:r>
+    </w:p>
+    <w:p>
+      <w:pPr>
+        <w:spacing w:after="0" w:before="0" w:line="360" w:lineRule="auto"/>
         <w:ind w:left="720" w:firstLine="0"/>
         <w:jc w:val="both"/>
         <w:rPr>
@@ -3153,76 +3216,56 @@
     </w:p>
     <w:p>
       <w:pPr>
-        <w:spacing w:line="360" w:lineRule="auto"/>
-        <w:ind w:left="720" w:firstLine="0"/>
-        <w:jc w:val="both"/>
-        <w:rPr/>
-      </w:pPr>
-      <w:r>
-        <w:rPr>
-          <w:rtl w:val="0"/>
-        </w:rPr>
-        <w:t xml:space="preserve">1. o cliente ou gestor da locadora consulta o veículo por categoria standard, luxo ou van.</w:t>
-      </w:r>
-    </w:p>
-    <w:p>
-      <w:pPr>
-        <w:spacing w:line="360" w:lineRule="auto"/>
-        <w:ind w:left="720" w:firstLine="0"/>
-        <w:jc w:val="both"/>
-        <w:rPr/>
-      </w:pPr>
-      <w:r>
-        <w:rPr>
-          <w:rtl w:val="0"/>
-        </w:rPr>
-        <w:t xml:space="preserve">2. o sistema apresenta uma lista de veículos daquela categoria em todas as localizações cadastradas e o caso de uso termina.</w:t>
-      </w:r>
-    </w:p>
-    <w:p>
-      <w:pPr>
-        <w:spacing w:line="360" w:lineRule="auto"/>
-        <w:ind w:left="720" w:firstLine="0"/>
-        <w:jc w:val="both"/>
-        <w:rPr/>
-      </w:pPr>
-      <w:r>
-        <w:rPr>
-          <w:b w:val="1"/>
-          <w:rtl w:val="0"/>
-        </w:rPr>
-        <w:t xml:space="preserve">Fluxo Alternativo (2):</w:t>
-      </w:r>
-      <w:r>
-        <w:rPr>
-          <w:rtl w:val="0"/>
-        </w:rPr>
-        <w:t xml:space="preserve"> a lista de veículos apresentada está vazia.</w:t>
-      </w:r>
-    </w:p>
-    <w:p>
-      <w:pPr>
-        <w:numPr>
-          <w:ilvl w:val="0"/>
-          <w:numId w:val="10"/>
-        </w:numPr>
-        <w:spacing w:line="360" w:lineRule="auto"/>
-        <w:ind w:left="1440" w:hanging="360"/>
-        <w:jc w:val="both"/>
-        <w:rPr>
-          <w:u w:val="none"/>
-        </w:rPr>
-      </w:pPr>
-      <w:r>
-        <w:rPr>
-          <w:rtl w:val="0"/>
-        </w:rPr>
-        <w:t xml:space="preserve">O sistema permite realizar uma nova consulta por categoria, ou por categoria e localização.</w:t>
-      </w:r>
-    </w:p>
-    <w:p>
-      <w:pPr>
-        <w:spacing w:line="360" w:lineRule="auto"/>
+        <w:spacing w:after="0" w:before="0" w:line="360" w:lineRule="auto"/>
+        <w:ind w:left="720" w:firstLine="0"/>
+        <w:jc w:val="both"/>
+        <w:rPr/>
+      </w:pPr>
+      <w:r>
+        <w:rPr>
+          <w:rtl w:val="0"/>
+        </w:rPr>
+        <w:t xml:space="preserve">1. O cliente seleciona o veículo da lista de veículos apresentada.</w:t>
+      </w:r>
+    </w:p>
+    <w:p>
+      <w:pPr>
+        <w:spacing w:after="0" w:before="0" w:line="360" w:lineRule="auto"/>
+        <w:ind w:left="720" w:firstLine="0"/>
+        <w:jc w:val="both"/>
+        <w:rPr/>
+      </w:pPr>
+      <w:r>
+        <w:rPr>
+          <w:rtl w:val="0"/>
+        </w:rPr>
+        <w:t xml:space="preserve">2. O sistema mostra os detalhes do veículo selecionado, e o caso de uso termina.</w:t>
+      </w:r>
+    </w:p>
+    <w:p>
+      <w:pPr>
+        <w:spacing w:after="0" w:before="0" w:line="360" w:lineRule="auto"/>
+        <w:ind w:left="720" w:firstLine="0"/>
+        <w:jc w:val="both"/>
+        <w:rPr/>
+      </w:pPr>
+      <w:r>
+        <w:rPr>
+          <w:b w:val="1"/>
+          <w:rtl w:val="0"/>
+        </w:rPr>
+        <w:t xml:space="preserve">Fluxo Alternativo (_):</w:t>
+      </w:r>
+      <w:r>
+        <w:rPr>
+          <w:rtl w:val="0"/>
+        </w:rPr>
+        <w:t xml:space="preserve"> -</w:t>
+      </w:r>
+    </w:p>
+    <w:p>
+      <w:pPr>
+        <w:spacing w:after="0" w:before="0" w:line="360" w:lineRule="auto"/>
         <w:ind w:left="720" w:firstLine="0"/>
         <w:jc w:val="both"/>
         <w:rPr/>
@@ -3243,7 +3286,7 @@
     </w:p>
     <w:p>
       <w:pPr>
-        <w:spacing w:line="360" w:lineRule="auto"/>
+        <w:spacing w:after="0" w:before="0" w:line="360" w:lineRule="auto"/>
         <w:ind w:left="720" w:firstLine="0"/>
         <w:jc w:val="both"/>
         <w:rPr/>
@@ -3259,12 +3302,12 @@
         <w:rPr>
           <w:rtl w:val="0"/>
         </w:rPr>
-        <w:t xml:space="preserve"> A interface do sistema apresenta a lista de veículos consultados por categoria em todas as localizações cadastradas.</w:t>
-      </w:r>
-    </w:p>
-    <w:p>
-      <w:pPr>
-        <w:spacing w:line="360" w:lineRule="auto"/>
+        <w:t xml:space="preserve"> O sistema mostra os detalhes do veículo selecionado.</w:t>
+      </w:r>
+    </w:p>
+    <w:p>
+      <w:pPr>
+        <w:spacing w:after="0" w:before="0" w:line="360" w:lineRule="auto"/>
         <w:ind w:left="720" w:firstLine="0"/>
         <w:jc w:val="both"/>
         <w:rPr/>
@@ -3285,8 +3328,37 @@
     </w:p>
     <w:p>
       <w:pPr>
-        <w:spacing w:line="360" w:lineRule="auto"/>
-        <w:ind w:left="0" w:firstLine="0"/>
+        <w:spacing w:after="0" w:before="0" w:line="360" w:lineRule="auto"/>
+        <w:ind w:left="720" w:firstLine="0"/>
+        <w:jc w:val="both"/>
+        <w:rPr/>
+      </w:pPr>
+      <w:r>
+        <w:rPr>
+          <w:rtl w:val="0"/>
+        </w:rPr>
+      </w:r>
+    </w:p>
+    <w:p>
+      <w:pPr>
+        <w:spacing w:after="0" w:before="0" w:line="360" w:lineRule="auto"/>
+        <w:ind w:left="720" w:firstLine="0"/>
+        <w:jc w:val="both"/>
+        <w:rPr/>
+      </w:pPr>
+      <w:r>
+        <w:br w:type="page"/>
+      </w:r>
+      <w:r>
+        <w:rPr>
+          <w:rtl w:val="0"/>
+        </w:rPr>
+      </w:r>
+    </w:p>
+    <w:p>
+      <w:pPr>
+        <w:spacing w:line="360" w:lineRule="auto"/>
+        <w:ind w:left="720" w:firstLine="0"/>
         <w:jc w:val="both"/>
         <w:rPr/>
       </w:pPr>
@@ -3316,7 +3388,7 @@
         <w:rPr>
           <w:rtl w:val="0"/>
         </w:rPr>
-        <w:t xml:space="preserve">Consultar categoria de veículo e localização da locadora (Fillipe)</w:t>
+        <w:t xml:space="preserve">Escolher idioma </w:t>
       </w:r>
     </w:p>
     <w:p>
@@ -3337,7 +3409,7 @@
         <w:rPr>
           <w:rtl w:val="0"/>
         </w:rPr>
-        <w:t xml:space="preserve"> O cliente ou o gestor da locadora podem realizar consulta por categoria de veículo entre standard, luxo ou van, e por localização do município.</w:t>
+        <w:t xml:space="preserve"> O cliente ou o gestor da locadora pode escolher qual o idioma do sistema.</w:t>
       </w:r>
     </w:p>
     <w:p>
@@ -3400,7 +3472,7 @@
         <w:rPr>
           <w:rtl w:val="0"/>
         </w:rPr>
-        <w:t xml:space="preserve"> O cliente ou o gestor da locadora realizou login.</w:t>
+        <w:t xml:space="preserve"> -</w:t>
       </w:r>
     </w:p>
     <w:p>
@@ -3431,59 +3503,56 @@
         <w:rPr>
           <w:rtl w:val="0"/>
         </w:rPr>
-        <w:t xml:space="preserve">1. o cliente ou gestor da locadora consulta o veículo por categoria standard, luxo ou van, e por localização do município.</w:t>
-      </w:r>
-    </w:p>
-    <w:p>
-      <w:pPr>
-        <w:spacing w:line="360" w:lineRule="auto"/>
-        <w:ind w:left="720" w:firstLine="0"/>
-        <w:jc w:val="both"/>
-        <w:rPr/>
-      </w:pPr>
-      <w:r>
-        <w:rPr>
-          <w:rtl w:val="0"/>
-        </w:rPr>
-        <w:t xml:space="preserve">2. o sistema apresenta uma lista de veículos daquela categoria em todas as localizações cadastradas no município indicado, e o caso de uso termina.</w:t>
-      </w:r>
-    </w:p>
-    <w:p>
-      <w:pPr>
-        <w:spacing w:line="360" w:lineRule="auto"/>
-        <w:ind w:left="720" w:firstLine="0"/>
-        <w:jc w:val="both"/>
-        <w:rPr/>
-      </w:pPr>
-      <w:r>
-        <w:rPr>
-          <w:b w:val="1"/>
-          <w:rtl w:val="0"/>
-        </w:rPr>
-        <w:t xml:space="preserve">Fluxo Alternativo (2):</w:t>
-      </w:r>
-      <w:r>
-        <w:rPr>
-          <w:rtl w:val="0"/>
-        </w:rPr>
-        <w:t xml:space="preserve"> a lista de veículos apresentada está vazia.</w:t>
-      </w:r>
-    </w:p>
-    <w:p>
-      <w:pPr>
-        <w:numPr>
-          <w:ilvl w:val="0"/>
-          <w:numId w:val="10"/>
-        </w:numPr>
-        <w:spacing w:line="360" w:lineRule="auto"/>
-        <w:ind w:left="1440" w:hanging="360"/>
-        <w:jc w:val="both"/>
-      </w:pPr>
-      <w:r>
-        <w:rPr>
-          <w:rtl w:val="0"/>
-        </w:rPr>
-        <w:t xml:space="preserve">O sistema permite realizar uma nova consulta por categoria, ou por categoria e localização.</w:t>
+        <w:t xml:space="preserve">1. o cliente ou gestor da locadora acessa o sistema.</w:t>
+      </w:r>
+    </w:p>
+    <w:p>
+      <w:pPr>
+        <w:spacing w:line="360" w:lineRule="auto"/>
+        <w:ind w:left="720" w:firstLine="0"/>
+        <w:jc w:val="both"/>
+        <w:rPr/>
+      </w:pPr>
+      <w:r>
+        <w:rPr>
+          <w:rtl w:val="0"/>
+        </w:rPr>
+        <w:t xml:space="preserve">2. o cliente ou gestor da locadora indica qual idioma será utilizado pelo sistema.</w:t>
+      </w:r>
+    </w:p>
+    <w:p>
+      <w:pPr>
+        <w:spacing w:line="360" w:lineRule="auto"/>
+        <w:ind w:left="720" w:firstLine="0"/>
+        <w:jc w:val="both"/>
+        <w:rPr/>
+      </w:pPr>
+      <w:r>
+        <w:rPr>
+          <w:rtl w:val="0"/>
+        </w:rPr>
+        <w:t xml:space="preserve">3. o sistema atualiza o idioma utilizado na interface e o caso de uso termina.</w:t>
+      </w:r>
+    </w:p>
+    <w:p>
+      <w:pPr>
+        <w:spacing w:line="360" w:lineRule="auto"/>
+        <w:ind w:left="720" w:firstLine="0"/>
+        <w:jc w:val="both"/>
+        <w:rPr/>
+      </w:pPr>
+      <w:r>
+        <w:rPr>
+          <w:b w:val="1"/>
+          <w:rtl w:val="0"/>
+        </w:rPr>
+        <w:t xml:space="preserve">Fluxo Alternativo (_):</w:t>
+      </w:r>
+      <w:r>
+        <w:rPr>
+          <w:rtl w:val="0"/>
+        </w:rPr>
+        <w:t xml:space="preserve"> -</w:t>
       </w:r>
     </w:p>
     <w:p>
@@ -3525,17 +3594,15 @@
         <w:rPr>
           <w:rtl w:val="0"/>
         </w:rPr>
-        <w:t xml:space="preserve"> A interface do sistema apresenta a lista de veículos consultados por categoria e localização indicada.</w:t>
-      </w:r>
-    </w:p>
-    <w:p>
-      <w:pPr>
-        <w:spacing w:line="360" w:lineRule="auto"/>
-        <w:ind w:left="720" w:firstLine="0"/>
-        <w:jc w:val="both"/>
-        <w:rPr>
-          <w:b w:val="1"/>
-        </w:rPr>
+        <w:t xml:space="preserve"> A interface do sistema apresenta o idioma selecionado pelo cliente ou gestor de locadora.</w:t>
+      </w:r>
+    </w:p>
+    <w:p>
+      <w:pPr>
+        <w:spacing w:line="360" w:lineRule="auto"/>
+        <w:ind w:left="720" w:firstLine="0"/>
+        <w:jc w:val="both"/>
+        <w:rPr/>
       </w:pPr>
       <w:r>
         <w:rPr>
@@ -3549,11 +3616,6 @@
           <w:rtl w:val="0"/>
         </w:rPr>
         <w:t xml:space="preserve"> -</w:t>
-      </w:r>
-      <w:r>
-        <w:rPr>
-          <w:rtl w:val="0"/>
-        </w:rPr>
       </w:r>
     </w:p>
     <w:p>
@@ -3589,7 +3651,7 @@
         <w:rPr>
           <w:rtl w:val="0"/>
         </w:rPr>
-        <w:t xml:space="preserve">Incluir veículo (Karlos)</w:t>
+        <w:t xml:space="preserve">Consultar por categoria de veículo </w:t>
       </w:r>
     </w:p>
     <w:p>
@@ -3610,7 +3672,7 @@
         <w:rPr>
           <w:rtl w:val="0"/>
         </w:rPr>
-        <w:t xml:space="preserve"> O gestor de locadora usa o sistema para realizar a inclusão de um veículo em sua respectiva locadora.</w:t>
+        <w:t xml:space="preserve"> O cliente ou o gestor da locadora podem realizar consulta por categoria de veículo entre standard, luxo ou van.</w:t>
       </w:r>
     </w:p>
     <w:p>
@@ -3631,7 +3693,28 @@
         <w:rPr>
           <w:rtl w:val="0"/>
         </w:rPr>
-        <w:t xml:space="preserve"> Gestor de locadora.</w:t>
+        <w:t xml:space="preserve"> O cliente ou o gestor da locadora.</w:t>
+      </w:r>
+    </w:p>
+    <w:p>
+      <w:pPr>
+        <w:spacing w:line="360" w:lineRule="auto"/>
+        <w:ind w:left="720" w:firstLine="0"/>
+        <w:jc w:val="both"/>
+        <w:rPr/>
+      </w:pPr>
+      <w:r>
+        <w:rPr>
+          <w:b w:val="1"/>
+          <w:rtl w:val="0"/>
+        </w:rPr>
+        <w:t xml:space="preserve">Atores Secundários:</w:t>
+      </w:r>
+      <w:r>
+        <w:rPr>
+          <w:rtl w:val="0"/>
+        </w:rPr>
+        <w:t xml:space="preserve"> -</w:t>
       </w:r>
     </w:p>
     <w:p>
@@ -3652,7 +3735,7 @@
         <w:rPr>
           <w:rtl w:val="0"/>
         </w:rPr>
-        <w:t xml:space="preserve"> O gestor da locadora fez o login no sistema e está na página inicial.</w:t>
+        <w:t xml:space="preserve"> O cliente ou o gestor da locadora realizou login.</w:t>
       </w:r>
     </w:p>
     <w:p>
@@ -3670,13 +3753,62 @@
           <w:rtl w:val="0"/>
         </w:rPr>
         <w:t xml:space="preserve">Fluxo Principal</w:t>
+      </w:r>
+    </w:p>
+    <w:p>
+      <w:pPr>
+        <w:spacing w:line="360" w:lineRule="auto"/>
+        <w:ind w:left="720" w:firstLine="0"/>
+        <w:jc w:val="both"/>
+        <w:rPr/>
+      </w:pPr>
+      <w:r>
+        <w:rPr>
+          <w:rtl w:val="0"/>
+        </w:rPr>
+        <w:t xml:space="preserve">1. o cliente ou gestor da locadora consulta o veículo por categoria standard, luxo ou van.</w:t>
+      </w:r>
+    </w:p>
+    <w:p>
+      <w:pPr>
+        <w:spacing w:line="360" w:lineRule="auto"/>
+        <w:ind w:left="720" w:firstLine="0"/>
+        <w:jc w:val="both"/>
+        <w:rPr/>
+      </w:pPr>
+      <w:r>
+        <w:rPr>
+          <w:rtl w:val="0"/>
+        </w:rPr>
+        <w:t xml:space="preserve">2. o sistema apresenta uma lista de veículos daquela categoria em todas as localizações cadastradas e o caso de uso termina.</w:t>
+      </w:r>
+    </w:p>
+    <w:p>
+      <w:pPr>
+        <w:spacing w:line="360" w:lineRule="auto"/>
+        <w:ind w:left="720" w:firstLine="0"/>
+        <w:jc w:val="both"/>
+        <w:rPr/>
+      </w:pPr>
+      <w:r>
+        <w:rPr>
+          <w:b w:val="1"/>
+          <w:rtl w:val="0"/>
+        </w:rPr>
+        <w:t xml:space="preserve">Fluxo Alternativo (2):</w:t>
+      </w:r>
+      <w:r>
+        <w:rPr>
+          <w:rtl w:val="0"/>
+        </w:rPr>
+        <w:t xml:space="preserve"> a lista de veículos apresentada está vazia.</w:t>
       </w:r>
     </w:p>
     <w:p>
       <w:pPr>
         <w:numPr>
           <w:ilvl w:val="0"/>
-          <w:numId w:val="12"/>
+          <w:numId w:val="11"/>
         </w:numPr>
         <w:spacing w:line="360" w:lineRule="auto"/>
         <w:ind w:left="1440" w:hanging="360"/>
@@ -3689,17 +3821,96 @@
         <w:rPr>
           <w:rtl w:val="0"/>
         </w:rPr>
-        <w:t xml:space="preserve">Gestor da locadora clica em "Incluir veículo".</w:t>
+        <w:t xml:space="preserve">O sistema permite realizar uma nova consulta por categoria, ou por categoria e localização.</w:t>
+      </w:r>
+    </w:p>
+    <w:p>
+      <w:pPr>
+        <w:spacing w:line="360" w:lineRule="auto"/>
+        <w:ind w:left="720" w:firstLine="0"/>
+        <w:jc w:val="both"/>
+        <w:rPr/>
+      </w:pPr>
+      <w:r>
+        <w:rPr>
+          <w:b w:val="1"/>
+          <w:rtl w:val="0"/>
+        </w:rPr>
+        <w:t xml:space="preserve">Fluxo de Exceção (_):</w:t>
+      </w:r>
+      <w:r>
+        <w:rPr>
+          <w:rtl w:val="0"/>
+        </w:rPr>
+        <w:t xml:space="preserve"> -</w:t>
+      </w:r>
+    </w:p>
+    <w:p>
+      <w:pPr>
+        <w:spacing w:line="360" w:lineRule="auto"/>
+        <w:ind w:left="720" w:firstLine="0"/>
+        <w:jc w:val="both"/>
+        <w:rPr/>
+      </w:pPr>
+      <w:r>
+        <w:rPr>
+          <w:b w:val="1"/>
+          <w:rtl w:val="0"/>
+        </w:rPr>
+        <w:t xml:space="preserve">Pós-condições:</w:t>
+      </w:r>
+      <w:r>
+        <w:rPr>
+          <w:rtl w:val="0"/>
+        </w:rPr>
+        <w:t xml:space="preserve"> A interface do sistema apresenta a lista de veículos consultados por categoria em todas as localizações cadastradas.</w:t>
+      </w:r>
+    </w:p>
+    <w:p>
+      <w:pPr>
+        <w:spacing w:line="360" w:lineRule="auto"/>
+        <w:ind w:left="720" w:firstLine="0"/>
+        <w:jc w:val="both"/>
+        <w:rPr/>
+      </w:pPr>
+      <w:r>
+        <w:rPr>
+          <w:b w:val="1"/>
+          <w:rtl w:val="0"/>
+        </w:rPr>
+        <w:t xml:space="preserve">Regras de Negócio:</w:t>
+      </w:r>
+      <w:r>
+        <w:rPr>
+          <w:rtl w:val="0"/>
+        </w:rPr>
+        <w:t xml:space="preserve"> -</w:t>
+      </w:r>
+    </w:p>
+    <w:p>
+      <w:pPr>
+        <w:spacing w:line="360" w:lineRule="auto"/>
+        <w:ind w:left="0" w:firstLine="0"/>
+        <w:jc w:val="both"/>
+        <w:rPr/>
+      </w:pPr>
+      <w:r>
+        <w:br w:type="page"/>
+      </w:r>
+      <w:r>
+        <w:rPr>
+          <w:rtl w:val="0"/>
+        </w:rPr>
       </w:r>
     </w:p>
     <w:p>
       <w:pPr>
         <w:numPr>
           <w:ilvl w:val="0"/>
-          <w:numId w:val="12"/>
+          <w:numId w:val="4"/>
         </w:numPr>
-        <w:spacing w:line="360" w:lineRule="auto"/>
-        <w:ind w:left="1440" w:hanging="360"/>
+        <w:spacing w:after="0" w:before="0" w:line="360" w:lineRule="auto"/>
+        <w:ind w:left="720" w:hanging="360"/>
         <w:jc w:val="both"/>
         <w:rPr>
           <w:u w:val="none"/>
@@ -3709,34 +3920,427 @@
         <w:rPr>
           <w:rtl w:val="0"/>
         </w:rPr>
-        <w:t xml:space="preserve">Gestor da locadora insere os dados do veículo (marca, modelo, ano, lista de acessórios, valor, categoria).</w:t>
+        <w:t xml:space="preserve">Consultar categoria de veículo e localização da locadora </w:t>
+      </w:r>
+    </w:p>
+    <w:p>
+      <w:pPr>
+        <w:spacing w:line="360" w:lineRule="auto"/>
+        <w:ind w:left="720" w:firstLine="0"/>
+        <w:jc w:val="both"/>
+        <w:rPr/>
+      </w:pPr>
+      <w:r>
+        <w:rPr>
+          <w:b w:val="1"/>
+          <w:rtl w:val="0"/>
+        </w:rPr>
+        <w:t xml:space="preserve">Sumário:</w:t>
+      </w:r>
+      <w:r>
+        <w:rPr>
+          <w:rtl w:val="0"/>
+        </w:rPr>
+        <w:t xml:space="preserve"> O cliente ou o gestor da locadora podem realizar consulta por categoria de veículo entre standard, luxo ou van, e por localização do município.</w:t>
+      </w:r>
+    </w:p>
+    <w:p>
+      <w:pPr>
+        <w:spacing w:line="360" w:lineRule="auto"/>
+        <w:ind w:left="720" w:firstLine="0"/>
+        <w:jc w:val="both"/>
+        <w:rPr/>
+      </w:pPr>
+      <w:r>
+        <w:rPr>
+          <w:b w:val="1"/>
+          <w:rtl w:val="0"/>
+        </w:rPr>
+        <w:t xml:space="preserve">Ator Primário:</w:t>
+      </w:r>
+      <w:r>
+        <w:rPr>
+          <w:rtl w:val="0"/>
+        </w:rPr>
+        <w:t xml:space="preserve"> o cliente ou o gestor da locadora.</w:t>
+      </w:r>
+    </w:p>
+    <w:p>
+      <w:pPr>
+        <w:spacing w:line="360" w:lineRule="auto"/>
+        <w:ind w:left="720" w:firstLine="0"/>
+        <w:jc w:val="both"/>
+        <w:rPr/>
+      </w:pPr>
+      <w:r>
+        <w:rPr>
+          <w:b w:val="1"/>
+          <w:rtl w:val="0"/>
+        </w:rPr>
+        <w:t xml:space="preserve">Atores Secundários:</w:t>
+      </w:r>
+      <w:r>
+        <w:rPr>
+          <w:rtl w:val="0"/>
+        </w:rPr>
+        <w:t xml:space="preserve"> -</w:t>
+      </w:r>
+    </w:p>
+    <w:p>
+      <w:pPr>
+        <w:spacing w:line="360" w:lineRule="auto"/>
+        <w:ind w:left="720" w:firstLine="0"/>
+        <w:jc w:val="both"/>
+        <w:rPr/>
+      </w:pPr>
+      <w:r>
+        <w:rPr>
+          <w:b w:val="1"/>
+          <w:rtl w:val="0"/>
+        </w:rPr>
+        <w:t xml:space="preserve">Pré-condições:</w:t>
+      </w:r>
+      <w:r>
+        <w:rPr>
+          <w:rtl w:val="0"/>
+        </w:rPr>
+        <w:t xml:space="preserve"> O cliente ou o gestor da locadora realizou login.</w:t>
+      </w:r>
+    </w:p>
+    <w:p>
+      <w:pPr>
+        <w:spacing w:line="360" w:lineRule="auto"/>
+        <w:ind w:left="720" w:firstLine="0"/>
+        <w:jc w:val="both"/>
+        <w:rPr>
+          <w:b w:val="1"/>
+        </w:rPr>
+      </w:pPr>
+      <w:r>
+        <w:rPr>
+          <w:b w:val="1"/>
+          <w:rtl w:val="0"/>
+        </w:rPr>
+        <w:t xml:space="preserve">Fluxo Principal</w:t>
+      </w:r>
+    </w:p>
+    <w:p>
+      <w:pPr>
+        <w:spacing w:line="360" w:lineRule="auto"/>
+        <w:ind w:left="720" w:firstLine="0"/>
+        <w:jc w:val="both"/>
+        <w:rPr/>
+      </w:pPr>
+      <w:r>
+        <w:rPr>
+          <w:rtl w:val="0"/>
+        </w:rPr>
+        <w:t xml:space="preserve">1. o cliente ou gestor da locadora consulta o veículo por categoria standard, luxo ou van, e por localização do município.</w:t>
+      </w:r>
+    </w:p>
+    <w:p>
+      <w:pPr>
+        <w:spacing w:line="360" w:lineRule="auto"/>
+        <w:ind w:left="720" w:firstLine="0"/>
+        <w:jc w:val="both"/>
+        <w:rPr/>
+      </w:pPr>
+      <w:r>
+        <w:rPr>
+          <w:rtl w:val="0"/>
+        </w:rPr>
+        <w:t xml:space="preserve">2. o sistema apresenta uma lista de veículos daquela categoria em todas as localizações cadastradas no município indicado, e o caso de uso termina.</w:t>
+      </w:r>
+    </w:p>
+    <w:p>
+      <w:pPr>
+        <w:spacing w:line="360" w:lineRule="auto"/>
+        <w:ind w:left="720" w:firstLine="0"/>
+        <w:jc w:val="both"/>
+        <w:rPr/>
+      </w:pPr>
+      <w:r>
+        <w:rPr>
+          <w:b w:val="1"/>
+          <w:rtl w:val="0"/>
+        </w:rPr>
+        <w:t xml:space="preserve">Fluxo Alternativo (2):</w:t>
+      </w:r>
+      <w:r>
+        <w:rPr>
+          <w:rtl w:val="0"/>
+        </w:rPr>
+        <w:t xml:space="preserve"> a lista de veículos apresentada está vazia.</w:t>
       </w:r>
     </w:p>
     <w:p>
       <w:pPr>
         <w:numPr>
           <w:ilvl w:val="0"/>
-          <w:numId w:val="12"/>
+          <w:numId w:val="11"/>
         </w:numPr>
         <w:spacing w:line="360" w:lineRule="auto"/>
         <w:ind w:left="1440" w:hanging="360"/>
         <w:jc w:val="both"/>
-        <w:rPr>
-          <w:u w:val="none"/>
-        </w:rPr>
-      </w:pPr>
-      <w:r>
-        <w:rPr>
-          <w:rtl w:val="0"/>
-        </w:rPr>
-        <w:t xml:space="preserve">Gestor da locadora confirma a inclusão do carro.</w:t>
+      </w:pPr>
+      <w:r>
+        <w:rPr>
+          <w:rtl w:val="0"/>
+        </w:rPr>
+        <w:t xml:space="preserve">O sistema permite realizar uma nova consulta por categoria, ou por categoria e localização.</w:t>
+      </w:r>
+    </w:p>
+    <w:p>
+      <w:pPr>
+        <w:spacing w:line="360" w:lineRule="auto"/>
+        <w:ind w:left="720" w:firstLine="0"/>
+        <w:jc w:val="both"/>
+        <w:rPr/>
+      </w:pPr>
+      <w:r>
+        <w:rPr>
+          <w:b w:val="1"/>
+          <w:rtl w:val="0"/>
+        </w:rPr>
+        <w:t xml:space="preserve">Fluxo de Exceção (_):</w:t>
+      </w:r>
+      <w:r>
+        <w:rPr>
+          <w:rtl w:val="0"/>
+        </w:rPr>
+        <w:t xml:space="preserve"> -</w:t>
+      </w:r>
+    </w:p>
+    <w:p>
+      <w:pPr>
+        <w:spacing w:line="360" w:lineRule="auto"/>
+        <w:ind w:left="720" w:firstLine="0"/>
+        <w:jc w:val="both"/>
+        <w:rPr/>
+      </w:pPr>
+      <w:r>
+        <w:rPr>
+          <w:b w:val="1"/>
+          <w:rtl w:val="0"/>
+        </w:rPr>
+        <w:t xml:space="preserve">Pós-condições:</w:t>
+      </w:r>
+      <w:r>
+        <w:rPr>
+          <w:rtl w:val="0"/>
+        </w:rPr>
+        <w:t xml:space="preserve"> A interface do sistema apresenta a lista de veículos consultados por categoria e localização indicada.</w:t>
+      </w:r>
+    </w:p>
+    <w:p>
+      <w:pPr>
+        <w:spacing w:line="360" w:lineRule="auto"/>
+        <w:ind w:left="720" w:firstLine="0"/>
+        <w:jc w:val="both"/>
+        <w:rPr>
+          <w:b w:val="1"/>
+        </w:rPr>
+      </w:pPr>
+      <w:r>
+        <w:rPr>
+          <w:b w:val="1"/>
+          <w:rtl w:val="0"/>
+        </w:rPr>
+        <w:t xml:space="preserve">Regras de Negócio:</w:t>
+      </w:r>
+      <w:r>
+        <w:rPr>
+          <w:rtl w:val="0"/>
+        </w:rPr>
+        <w:t xml:space="preserve"> -</w:t>
+      </w:r>
+      <w:r>
+        <w:rPr>
+          <w:rtl w:val="0"/>
+        </w:rPr>
+      </w:r>
+    </w:p>
+    <w:p>
+      <w:pPr>
+        <w:spacing w:line="360" w:lineRule="auto"/>
+        <w:ind w:left="720" w:firstLine="0"/>
+        <w:jc w:val="both"/>
+        <w:rPr/>
+      </w:pPr>
+      <w:r>
+        <w:br w:type="page"/>
+      </w:r>
+      <w:r>
+        <w:rPr>
+          <w:rtl w:val="0"/>
+        </w:rPr>
       </w:r>
     </w:p>
     <w:p>
       <w:pPr>
         <w:numPr>
           <w:ilvl w:val="0"/>
-          <w:numId w:val="12"/>
+          <w:numId w:val="4"/>
+        </w:numPr>
+        <w:spacing w:after="0" w:before="0" w:line="360" w:lineRule="auto"/>
+        <w:ind w:left="720" w:hanging="360"/>
+        <w:jc w:val="both"/>
+        <w:rPr>
+          <w:u w:val="none"/>
+        </w:rPr>
+      </w:pPr>
+      <w:r>
+        <w:rPr>
+          <w:rtl w:val="0"/>
+        </w:rPr>
+        <w:t xml:space="preserve">Incluir veículo </w:t>
+      </w:r>
+    </w:p>
+    <w:p>
+      <w:pPr>
+        <w:spacing w:line="360" w:lineRule="auto"/>
+        <w:ind w:left="720" w:firstLine="0"/>
+        <w:jc w:val="both"/>
+        <w:rPr/>
+      </w:pPr>
+      <w:r>
+        <w:rPr>
+          <w:b w:val="1"/>
+          <w:rtl w:val="0"/>
+        </w:rPr>
+        <w:t xml:space="preserve">Sumário:</w:t>
+      </w:r>
+      <w:r>
+        <w:rPr>
+          <w:rtl w:val="0"/>
+        </w:rPr>
+        <w:t xml:space="preserve"> O gestor de locadora usa o sistema para realizar a inclusão de um veículo em sua respectiva locadora.</w:t>
+      </w:r>
+    </w:p>
+    <w:p>
+      <w:pPr>
+        <w:spacing w:line="360" w:lineRule="auto"/>
+        <w:ind w:left="720" w:firstLine="0"/>
+        <w:jc w:val="both"/>
+        <w:rPr/>
+      </w:pPr>
+      <w:r>
+        <w:rPr>
+          <w:b w:val="1"/>
+          <w:rtl w:val="0"/>
+        </w:rPr>
+        <w:t xml:space="preserve">Ator Primário:</w:t>
+      </w:r>
+      <w:r>
+        <w:rPr>
+          <w:rtl w:val="0"/>
+        </w:rPr>
+        <w:t xml:space="preserve"> Gestor de locadora.</w:t>
+      </w:r>
+    </w:p>
+    <w:p>
+      <w:pPr>
+        <w:spacing w:line="360" w:lineRule="auto"/>
+        <w:ind w:left="720" w:firstLine="0"/>
+        <w:jc w:val="both"/>
+        <w:rPr/>
+      </w:pPr>
+      <w:r>
+        <w:rPr>
+          <w:b w:val="1"/>
+          <w:rtl w:val="0"/>
+        </w:rPr>
+        <w:t xml:space="preserve">Pré-condições:</w:t>
+      </w:r>
+      <w:r>
+        <w:rPr>
+          <w:rtl w:val="0"/>
+        </w:rPr>
+        <w:t xml:space="preserve"> O gestor da locadora fez o login no sistema e está na página inicial.</w:t>
+      </w:r>
+    </w:p>
+    <w:p>
+      <w:pPr>
+        <w:spacing w:line="360" w:lineRule="auto"/>
+        <w:ind w:left="720" w:firstLine="0"/>
+        <w:jc w:val="both"/>
+        <w:rPr>
+          <w:b w:val="1"/>
+        </w:rPr>
+      </w:pPr>
+      <w:r>
+        <w:rPr>
+          <w:b w:val="1"/>
+          <w:rtl w:val="0"/>
+        </w:rPr>
+        <w:t xml:space="preserve">Fluxo Principal</w:t>
+      </w:r>
+    </w:p>
+    <w:p>
+      <w:pPr>
+        <w:numPr>
+          <w:ilvl w:val="0"/>
+          <w:numId w:val="13"/>
+        </w:numPr>
+        <w:spacing w:line="360" w:lineRule="auto"/>
+        <w:ind w:left="1440" w:hanging="360"/>
+        <w:jc w:val="both"/>
+        <w:rPr>
+          <w:u w:val="none"/>
+        </w:rPr>
+      </w:pPr>
+      <w:r>
+        <w:rPr>
+          <w:rtl w:val="0"/>
+        </w:rPr>
+        <w:t xml:space="preserve">Gestor da locadora clica em "Incluir veículo".</w:t>
+      </w:r>
+    </w:p>
+    <w:p>
+      <w:pPr>
+        <w:numPr>
+          <w:ilvl w:val="0"/>
+          <w:numId w:val="13"/>
+        </w:numPr>
+        <w:spacing w:line="360" w:lineRule="auto"/>
+        <w:ind w:left="1440" w:hanging="360"/>
+        <w:jc w:val="both"/>
+        <w:rPr>
+          <w:u w:val="none"/>
+        </w:rPr>
+      </w:pPr>
+      <w:r>
+        <w:rPr>
+          <w:rtl w:val="0"/>
+        </w:rPr>
+        <w:t xml:space="preserve">Gestor da locadora insere os dados do veículo (marca, modelo, ano, lista de acessórios, valor, categoria).</w:t>
+      </w:r>
+    </w:p>
+    <w:p>
+      <w:pPr>
+        <w:numPr>
+          <w:ilvl w:val="0"/>
+          <w:numId w:val="13"/>
+        </w:numPr>
+        <w:spacing w:line="360" w:lineRule="auto"/>
+        <w:ind w:left="1440" w:hanging="360"/>
+        <w:jc w:val="both"/>
+        <w:rPr>
+          <w:u w:val="none"/>
+        </w:rPr>
+      </w:pPr>
+      <w:r>
+        <w:rPr>
+          <w:rtl w:val="0"/>
+        </w:rPr>
+        <w:t xml:space="preserve">Gestor da locadora confirma a inclusão do carro.</w:t>
+      </w:r>
+    </w:p>
+    <w:p>
+      <w:pPr>
+        <w:numPr>
+          <w:ilvl w:val="0"/>
+          <w:numId w:val="13"/>
         </w:numPr>
         <w:spacing w:line="360" w:lineRule="auto"/>
         <w:ind w:left="1440" w:hanging="360"/>
@@ -3881,7 +4485,7 @@
         <w:rPr>
           <w:rtl w:val="0"/>
         </w:rPr>
-        <w:t xml:space="preserve">Editar veículo (Karlos)</w:t>
+        <w:t xml:space="preserve">Editar veículo </w:t>
       </w:r>
     </w:p>
     <w:p>
@@ -3968,7 +4572,7 @@
       <w:pPr>
         <w:numPr>
           <w:ilvl w:val="0"/>
-          <w:numId w:val="8"/>
+          <w:numId w:val="9"/>
         </w:numPr>
         <w:spacing w:line="360" w:lineRule="auto"/>
         <w:ind w:left="1440" w:hanging="360"/>
@@ -3988,7 +4592,7 @@
       <w:pPr>
         <w:numPr>
           <w:ilvl w:val="0"/>
-          <w:numId w:val="8"/>
+          <w:numId w:val="9"/>
         </w:numPr>
         <w:spacing w:line="360" w:lineRule="auto"/>
         <w:ind w:left="1440" w:hanging="360"/>
@@ -4008,7 +4612,7 @@
       <w:pPr>
         <w:numPr>
           <w:ilvl w:val="0"/>
-          <w:numId w:val="8"/>
+          <w:numId w:val="9"/>
         </w:numPr>
         <w:spacing w:line="360" w:lineRule="auto"/>
         <w:ind w:left="1440" w:hanging="360"/>
@@ -4028,7 +4632,7 @@
       <w:pPr>
         <w:numPr>
           <w:ilvl w:val="0"/>
-          <w:numId w:val="8"/>
+          <w:numId w:val="9"/>
         </w:numPr>
         <w:spacing w:line="360" w:lineRule="auto"/>
         <w:ind w:left="1440" w:hanging="360"/>
@@ -4207,7 +4811,7 @@
         <w:rPr>
           <w:rtl w:val="0"/>
         </w:rPr>
-        <w:t xml:space="preserve">9. Deletar veículo (Karlos)</w:t>
+        <w:t xml:space="preserve">9. Deletar veículo </w:t>
       </w:r>
     </w:p>
     <w:p>
@@ -4294,7 +4898,7 @@
       <w:pPr>
         <w:numPr>
           <w:ilvl w:val="0"/>
-          <w:numId w:val="13"/>
+          <w:numId w:val="14"/>
         </w:numPr>
         <w:spacing w:line="360" w:lineRule="auto"/>
         <w:ind w:left="1440" w:hanging="360"/>
@@ -4311,7 +4915,7 @@
       <w:pPr>
         <w:numPr>
           <w:ilvl w:val="0"/>
-          <w:numId w:val="13"/>
+          <w:numId w:val="14"/>
         </w:numPr>
         <w:spacing w:line="360" w:lineRule="auto"/>
         <w:ind w:left="1440" w:hanging="360"/>
@@ -4328,7 +4932,7 @@
       <w:pPr>
         <w:numPr>
           <w:ilvl w:val="0"/>
-          <w:numId w:val="13"/>
+          <w:numId w:val="14"/>
         </w:numPr>
         <w:spacing w:line="360" w:lineRule="auto"/>
         <w:ind w:left="1440" w:hanging="360"/>
@@ -4978,7 +5582,7 @@
       <w:pPr>
         <w:numPr>
           <w:ilvl w:val="0"/>
-          <w:numId w:val="14"/>
+          <w:numId w:val="15"/>
         </w:numPr>
         <w:spacing w:after="0" w:before="0" w:line="360" w:lineRule="auto"/>
         <w:ind w:left="720" w:hanging="360"/>
@@ -4997,7 +5601,7 @@
       <w:pPr>
         <w:numPr>
           <w:ilvl w:val="0"/>
-          <w:numId w:val="14"/>
+          <w:numId w:val="15"/>
         </w:numPr>
         <w:spacing w:after="0" w:before="0" w:line="360" w:lineRule="auto"/>
         <w:ind w:left="720" w:hanging="360"/>
@@ -5016,7 +5620,7 @@
       <w:pPr>
         <w:numPr>
           <w:ilvl w:val="0"/>
-          <w:numId w:val="14"/>
+          <w:numId w:val="15"/>
         </w:numPr>
         <w:spacing w:after="0" w:before="0" w:line="360" w:lineRule="auto"/>
         <w:ind w:left="720" w:hanging="360"/>
@@ -5035,7 +5639,7 @@
       <w:pPr>
         <w:numPr>
           <w:ilvl w:val="0"/>
-          <w:numId w:val="14"/>
+          <w:numId w:val="15"/>
         </w:numPr>
         <w:spacing w:after="0" w:before="0" w:line="360" w:lineRule="auto"/>
         <w:ind w:left="720" w:hanging="360"/>
@@ -5129,10 +5733,13 @@
     <w:p>
       <w:pPr>
         <w:spacing w:line="360" w:lineRule="auto"/>
-        <w:rPr/>
-      </w:pPr>
-      <w:r>
-        <w:rPr>
+        <w:rPr>
+          <w:b w:val="1"/>
+        </w:rPr>
+      </w:pPr>
+      <w:r>
+        <w:rPr>
+          <w:b w:val="1"/>
           <w:rtl w:val="0"/>
         </w:rPr>
         <w:t xml:space="preserve">Dia 05/02/2022</w:t>
@@ -5146,7 +5753,7 @@
         <w:widowControl w:val="1"/>
         <w:numPr>
           <w:ilvl w:val="0"/>
-          <w:numId w:val="11"/>
+          <w:numId w:val="12"/>
         </w:numPr>
         <w:pBdr>
           <w:top w:space="0" w:sz="0" w:val="nil"/>
@@ -5183,10 +5790,13 @@
       <w:pPr>
         <w:spacing w:line="360" w:lineRule="auto"/>
         <w:ind w:left="0" w:firstLine="0"/>
-        <w:rPr/>
-      </w:pPr>
-      <w:r>
-        <w:rPr>
+        <w:rPr>
+          <w:b w:val="1"/>
+        </w:rPr>
+      </w:pPr>
+      <w:r>
+        <w:rPr>
+          <w:b w:val="1"/>
           <w:rtl w:val="0"/>
         </w:rPr>
         <w:t xml:space="preserve">Dia 06/02/2022</w:t>
@@ -5196,7 +5806,7 @@
       <w:pPr>
         <w:numPr>
           <w:ilvl w:val="0"/>
-          <w:numId w:val="9"/>
+          <w:numId w:val="10"/>
         </w:numPr>
         <w:spacing w:line="360" w:lineRule="auto"/>
         <w:ind w:left="720" w:hanging="360"/>
@@ -5224,13 +5834,99 @@
       <w:pPr>
         <w:spacing w:after="0" w:before="0" w:line="360" w:lineRule="auto"/>
         <w:ind w:left="0" w:firstLine="0"/>
-        <w:rPr/>
-      </w:pPr>
-      <w:r>
-        <w:rPr>
+        <w:rPr>
+          <w:b w:val="1"/>
+        </w:rPr>
+      </w:pPr>
+      <w:r>
+        <w:rPr>
+          <w:b w:val="1"/>
           <w:rtl w:val="0"/>
         </w:rPr>
         <w:t xml:space="preserve">Dia 10/02/2022</w:t>
+      </w:r>
+    </w:p>
+    <w:p>
+      <w:pPr>
+        <w:numPr>
+          <w:ilvl w:val="0"/>
+          <w:numId w:val="8"/>
+        </w:numPr>
+        <w:spacing w:after="0" w:before="0" w:line="360" w:lineRule="auto"/>
+        <w:ind w:left="720" w:hanging="360"/>
+        <w:rPr>
+          <w:u w:val="none"/>
+        </w:rPr>
+      </w:pPr>
+      <w:r>
+        <w:rPr>
+          <w:rtl w:val="0"/>
+        </w:rPr>
+        <w:t xml:space="preserve">Reunião de 20min com o professor Rubens sobre o feedback do projeto SGLV. O grupo debateu pontos importantes sobre o recorte do escopo do projeto, revisitando cada observação anotada e discutindo sobre a nota.</w:t>
+      </w:r>
+    </w:p>
+    <w:p>
+      <w:pPr>
+        <w:numPr>
+          <w:ilvl w:val="0"/>
+          <w:numId w:val="8"/>
+        </w:numPr>
+        <w:spacing w:after="0" w:before="0" w:line="360" w:lineRule="auto"/>
+        <w:ind w:left="720" w:hanging="360"/>
+        <w:rPr>
+          <w:u w:val="none"/>
+        </w:rPr>
+      </w:pPr>
+      <w:r>
+        <w:rPr>
+          <w:rtl w:val="0"/>
+        </w:rPr>
+        <w:t xml:space="preserve">Reunião de 2h para revisar os artefatos entregues até o momento, incluindo as considerações feitas pelo professor e atualizações no Github.</w:t>
+      </w:r>
+    </w:p>
+    <w:p>
+      <w:pPr>
+        <w:numPr>
+          <w:ilvl w:val="0"/>
+          <w:numId w:val="8"/>
+        </w:numPr>
+        <w:spacing w:after="0" w:before="0" w:line="360" w:lineRule="auto"/>
+        <w:ind w:left="720" w:hanging="360"/>
+        <w:rPr>
+          <w:u w:val="none"/>
+        </w:rPr>
+      </w:pPr>
+      <w:r>
+        <w:rPr>
+          <w:rtl w:val="0"/>
+        </w:rPr>
+        <w:t xml:space="preserve">Editamos o critério de projeto, os requisitos funcionais e o protótipo.</w:t>
+      </w:r>
+    </w:p>
+    <w:p>
+      <w:pPr>
+        <w:spacing w:after="0" w:before="0" w:line="360" w:lineRule="auto"/>
+        <w:rPr/>
+      </w:pPr>
+      <w:r>
+        <w:rPr>
+          <w:rtl w:val="0"/>
+        </w:rPr>
+      </w:r>
+    </w:p>
+    <w:p>
+      <w:pPr>
+        <w:spacing w:line="360" w:lineRule="auto"/>
+        <w:rPr>
+          <w:b w:val="1"/>
+        </w:rPr>
+      </w:pPr>
+      <w:r>
+        <w:rPr>
+          <w:b w:val="1"/>
+          <w:rtl w:val="0"/>
+        </w:rPr>
+        <w:t xml:space="preserve">Dia 12/02/2022</w:t>
       </w:r>
     </w:p>
     <w:p>
@@ -5239,7 +5935,7 @@
           <w:ilvl w:val="0"/>
           <w:numId w:val="7"/>
         </w:numPr>
-        <w:spacing w:after="0" w:before="0" w:line="360" w:lineRule="auto"/>
+        <w:spacing w:line="360" w:lineRule="auto"/>
         <w:ind w:left="720" w:hanging="360"/>
         <w:rPr>
           <w:u w:val="none"/>
@@ -5249,7 +5945,7 @@
         <w:rPr>
           <w:rtl w:val="0"/>
         </w:rPr>
-        <w:t xml:space="preserve">Reunião de 20min com o professor Rubens sobre o feedback do projeto SGLV. O grupo debateu pontos importantes sobre o recorte do escopo do projeto, revisitando cada observação anotada e discutindo sobre a nota.</w:t>
+        <w:t xml:space="preserve">Reunião de 2h para revisar artefatos entregues até o momento, incluindo as considerações feitas pelo professor e atualizações no Github.</w:t>
       </w:r>
     </w:p>
     <w:p>
@@ -5258,7 +5954,7 @@
           <w:ilvl w:val="0"/>
           <w:numId w:val="7"/>
         </w:numPr>
-        <w:spacing w:after="0" w:before="0" w:line="360" w:lineRule="auto"/>
+        <w:spacing w:line="360" w:lineRule="auto"/>
         <w:ind w:left="720" w:hanging="360"/>
         <w:rPr>
           <w:u w:val="none"/>
@@ -5268,37 +5964,7 @@
         <w:rPr>
           <w:rtl w:val="0"/>
         </w:rPr>
-        <w:t xml:space="preserve">Reunião de 2h para revisar os artefatos entregues até o momento, incluindo as considerações feitas pelo professor e atualizações no Github.</w:t>
-      </w:r>
-    </w:p>
-    <w:p>
-      <w:pPr>
-        <w:numPr>
-          <w:ilvl w:val="0"/>
-          <w:numId w:val="7"/>
-        </w:numPr>
-        <w:spacing w:after="0" w:before="0" w:line="360" w:lineRule="auto"/>
-        <w:ind w:left="720" w:hanging="360"/>
-        <w:rPr>
-          <w:u w:val="none"/>
-        </w:rPr>
-      </w:pPr>
-      <w:r>
-        <w:rPr>
-          <w:rtl w:val="0"/>
-        </w:rPr>
-        <w:t xml:space="preserve">Editamos o critério de projeto, os requisitos funcionais e o protótipo.</w:t>
-      </w:r>
-    </w:p>
-    <w:p>
-      <w:pPr>
-        <w:spacing w:after="0" w:before="0" w:line="360" w:lineRule="auto"/>
-        <w:rPr/>
-      </w:pPr>
-      <w:r>
-        <w:rPr>
-          <w:rtl w:val="0"/>
-        </w:rPr>
+        <w:t xml:space="preserve">Editamos todos os artefatos do projeto.</w:t>
       </w:r>
     </w:p>
     <w:p>
@@ -6334,7 +7000,7 @@
       <w:lvlText w:val="%1."/>
       <w:lvlJc w:val="left"/>
       <w:pPr>
-        <w:ind w:left="1440" w:hanging="360"/>
+        <w:ind w:left="720" w:hanging="360"/>
       </w:pPr>
       <w:rPr>
         <w:u w:val="none"/>
@@ -6346,7 +7012,7 @@
       <w:lvlText w:val="%2."/>
       <w:lvlJc w:val="left"/>
       <w:pPr>
-        <w:ind w:left="2160" w:hanging="360"/>
+        <w:ind w:left="1440" w:hanging="360"/>
       </w:pPr>
       <w:rPr>
         <w:u w:val="none"/>
@@ -6358,7 +7024,7 @@
       <w:lvlText w:val="%3."/>
       <w:lvlJc w:val="right"/>
       <w:pPr>
-        <w:ind w:left="2880" w:hanging="360"/>
+        <w:ind w:left="2160" w:hanging="360"/>
       </w:pPr>
       <w:rPr>
         <w:u w:val="none"/>
@@ -6370,7 +7036,7 @@
       <w:lvlText w:val="%4."/>
       <w:lvlJc w:val="left"/>
       <w:pPr>
-        <w:ind w:left="3600" w:hanging="360"/>
+        <w:ind w:left="2880" w:hanging="360"/>
       </w:pPr>
       <w:rPr>
         <w:u w:val="none"/>
@@ -6382,7 +7048,7 @@
       <w:lvlText w:val="%5."/>
       <w:lvlJc w:val="left"/>
       <w:pPr>
-        <w:ind w:left="4320" w:hanging="360"/>
+        <w:ind w:left="3600" w:hanging="360"/>
       </w:pPr>
       <w:rPr>
         <w:u w:val="none"/>
@@ -6394,7 +7060,7 @@
       <w:lvlText w:val="%6."/>
       <w:lvlJc w:val="right"/>
       <w:pPr>
-        <w:ind w:left="5040" w:hanging="360"/>
+        <w:ind w:left="4320" w:hanging="360"/>
       </w:pPr>
       <w:rPr>
         <w:u w:val="none"/>
@@ -6406,7 +7072,7 @@
       <w:lvlText w:val="%7."/>
       <w:lvlJc w:val="left"/>
       <w:pPr>
-        <w:ind w:left="5760" w:hanging="360"/>
+        <w:ind w:left="5040" w:hanging="360"/>
       </w:pPr>
       <w:rPr>
         <w:u w:val="none"/>
@@ -6418,7 +7084,7 @@
       <w:lvlText w:val="%8."/>
       <w:lvlJc w:val="left"/>
       <w:pPr>
-        <w:ind w:left="6480" w:hanging="360"/>
+        <w:ind w:left="5760" w:hanging="360"/>
       </w:pPr>
       <w:rPr>
         <w:u w:val="none"/>
@@ -6430,7 +7096,7 @@
       <w:lvlText w:val="%9."/>
       <w:lvlJc w:val="right"/>
       <w:pPr>
-        <w:ind w:left="7200" w:hanging="360"/>
+        <w:ind w:left="6480" w:hanging="360"/>
       </w:pPr>
       <w:rPr>
         <w:u w:val="none"/>
@@ -6444,7 +7110,7 @@
       <w:lvlText w:val="%1."/>
       <w:lvlJc w:val="left"/>
       <w:pPr>
-        <w:ind w:left="720" w:hanging="360"/>
+        <w:ind w:left="1440" w:hanging="360"/>
       </w:pPr>
       <w:rPr>
         <w:u w:val="none"/>
@@ -6456,7 +7122,7 @@
       <w:lvlText w:val="%2."/>
       <w:lvlJc w:val="left"/>
       <w:pPr>
-        <w:ind w:left="1440" w:hanging="360"/>
+        <w:ind w:left="2160" w:hanging="360"/>
       </w:pPr>
       <w:rPr>
         <w:u w:val="none"/>
@@ -6468,7 +7134,7 @@
       <w:lvlText w:val="%3."/>
       <w:lvlJc w:val="right"/>
       <w:pPr>
-        <w:ind w:left="2160" w:hanging="360"/>
+        <w:ind w:left="2880" w:hanging="360"/>
       </w:pPr>
       <w:rPr>
         <w:u w:val="none"/>
@@ -6480,7 +7146,7 @@
       <w:lvlText w:val="%4."/>
       <w:lvlJc w:val="left"/>
       <w:pPr>
-        <w:ind w:left="2880" w:hanging="360"/>
+        <w:ind w:left="3600" w:hanging="360"/>
       </w:pPr>
       <w:rPr>
         <w:u w:val="none"/>
@@ -6492,7 +7158,7 @@
       <w:lvlText w:val="%5."/>
       <w:lvlJc w:val="left"/>
       <w:pPr>
-        <w:ind w:left="3600" w:hanging="360"/>
+        <w:ind w:left="4320" w:hanging="360"/>
       </w:pPr>
       <w:rPr>
         <w:u w:val="none"/>
@@ -6504,7 +7170,7 @@
       <w:lvlText w:val="%6."/>
       <w:lvlJc w:val="right"/>
       <w:pPr>
-        <w:ind w:left="4320" w:hanging="360"/>
+        <w:ind w:left="5040" w:hanging="360"/>
       </w:pPr>
       <w:rPr>
         <w:u w:val="none"/>
@@ -6516,7 +7182,7 @@
       <w:lvlText w:val="%7."/>
       <w:lvlJc w:val="left"/>
       <w:pPr>
-        <w:ind w:left="5040" w:hanging="360"/>
+        <w:ind w:left="5760" w:hanging="360"/>
       </w:pPr>
       <w:rPr>
         <w:u w:val="none"/>
@@ -6528,7 +7194,7 @@
       <w:lvlText w:val="%8."/>
       <w:lvlJc w:val="left"/>
       <w:pPr>
-        <w:ind w:left="5760" w:hanging="360"/>
+        <w:ind w:left="6480" w:hanging="360"/>
       </w:pPr>
       <w:rPr>
         <w:u w:val="none"/>
@@ -6540,7 +7206,7 @@
       <w:lvlText w:val="%9."/>
       <w:lvlJc w:val="right"/>
       <w:pPr>
-        <w:ind w:left="6480" w:hanging="360"/>
+        <w:ind w:left="7200" w:hanging="360"/>
       </w:pPr>
       <w:rPr>
         <w:u w:val="none"/>
@@ -6550,6 +7216,116 @@
   <w:abstractNum w:abstractNumId="10">
     <w:lvl w:ilvl="0">
       <w:start w:val="1"/>
+      <w:numFmt w:val="decimal"/>
+      <w:lvlText w:val="%1."/>
+      <w:lvlJc w:val="left"/>
+      <w:pPr>
+        <w:ind w:left="720" w:hanging="360"/>
+      </w:pPr>
+      <w:rPr>
+        <w:u w:val="none"/>
+      </w:rPr>
+    </w:lvl>
+    <w:lvl w:ilvl="1">
+      <w:start w:val="1"/>
+      <w:numFmt w:val="lowerLetter"/>
+      <w:lvlText w:val="%2."/>
+      <w:lvlJc w:val="left"/>
+      <w:pPr>
+        <w:ind w:left="1440" w:hanging="360"/>
+      </w:pPr>
+      <w:rPr>
+        <w:u w:val="none"/>
+      </w:rPr>
+    </w:lvl>
+    <w:lvl w:ilvl="2">
+      <w:start w:val="1"/>
+      <w:numFmt w:val="lowerRoman"/>
+      <w:lvlText w:val="%3."/>
+      <w:lvlJc w:val="right"/>
+      <w:pPr>
+        <w:ind w:left="2160" w:hanging="360"/>
+      </w:pPr>
+      <w:rPr>
+        <w:u w:val="none"/>
+      </w:rPr>
+    </w:lvl>
+    <w:lvl w:ilvl="3">
+      <w:start w:val="1"/>
+      <w:numFmt w:val="decimal"/>
+      <w:lvlText w:val="%4."/>
+      <w:lvlJc w:val="left"/>
+      <w:pPr>
+        <w:ind w:left="2880" w:hanging="360"/>
+      </w:pPr>
+      <w:rPr>
+        <w:u w:val="none"/>
+      </w:rPr>
+    </w:lvl>
+    <w:lvl w:ilvl="4">
+      <w:start w:val="1"/>
+      <w:numFmt w:val="lowerLetter"/>
+      <w:lvlText w:val="%5."/>
+      <w:lvlJc w:val="left"/>
+      <w:pPr>
+        <w:ind w:left="3600" w:hanging="360"/>
+      </w:pPr>
+      <w:rPr>
+        <w:u w:val="none"/>
+      </w:rPr>
+    </w:lvl>
+    <w:lvl w:ilvl="5">
+      <w:start w:val="1"/>
+      <w:numFmt w:val="lowerRoman"/>
+      <w:lvlText w:val="%6."/>
+      <w:lvlJc w:val="right"/>
+      <w:pPr>
+        <w:ind w:left="4320" w:hanging="360"/>
+      </w:pPr>
+      <w:rPr>
+        <w:u w:val="none"/>
+      </w:rPr>
+    </w:lvl>
+    <w:lvl w:ilvl="6">
+      <w:start w:val="1"/>
+      <w:numFmt w:val="decimal"/>
+      <w:lvlText w:val="%7."/>
+      <w:lvlJc w:val="left"/>
+      <w:pPr>
+        <w:ind w:left="5040" w:hanging="360"/>
+      </w:pPr>
+      <w:rPr>
+        <w:u w:val="none"/>
+      </w:rPr>
+    </w:lvl>
+    <w:lvl w:ilvl="7">
+      <w:start w:val="1"/>
+      <w:numFmt w:val="lowerLetter"/>
+      <w:lvlText w:val="%8."/>
+      <w:lvlJc w:val="left"/>
+      <w:pPr>
+        <w:ind w:left="5760" w:hanging="360"/>
+      </w:pPr>
+      <w:rPr>
+        <w:u w:val="none"/>
+      </w:rPr>
+    </w:lvl>
+    <w:lvl w:ilvl="8">
+      <w:start w:val="1"/>
+      <w:numFmt w:val="lowerRoman"/>
+      <w:lvlText w:val="%9."/>
+      <w:lvlJc w:val="right"/>
+      <w:pPr>
+        <w:ind w:left="6480" w:hanging="360"/>
+      </w:pPr>
+      <w:rPr>
+        <w:u w:val="none"/>
+      </w:rPr>
+    </w:lvl>
+  </w:abstractNum>
+  <w:abstractNum w:abstractNumId="11">
+    <w:lvl w:ilvl="0">
+      <w:start w:val="1"/>
       <w:numFmt w:val="lowerLetter"/>
       <w:lvlText w:val="%1."/>
       <w:lvlJc w:val="left"/>
@@ -6657,7 +7433,7 @@
       </w:rPr>
     </w:lvl>
   </w:abstractNum>
-  <w:abstractNum w:abstractNumId="11">
+  <w:abstractNum w:abstractNumId="12">
     <w:lvl w:ilvl="0">
       <w:start w:val="1"/>
       <w:numFmt w:val="decimal"/>
@@ -6767,7 +7543,7 @@
       </w:rPr>
     </w:lvl>
   </w:abstractNum>
-  <w:abstractNum w:abstractNumId="12">
+  <w:abstractNum w:abstractNumId="13">
     <w:lvl w:ilvl="0">
       <w:start w:val="1"/>
       <w:numFmt w:val="decimal"/>
@@ -6877,7 +7653,7 @@
       </w:rPr>
     </w:lvl>
   </w:abstractNum>
-  <w:abstractNum w:abstractNumId="13">
+  <w:abstractNum w:abstractNumId="14">
     <w:lvl w:ilvl="0">
       <w:start w:val="1"/>
       <w:numFmt w:val="decimal"/>
@@ -6987,7 +7763,7 @@
       </w:rPr>
     </w:lvl>
   </w:abstractNum>
-  <w:abstractNum w:abstractNumId="14">
+  <w:abstractNum w:abstractNumId="15">
     <w:lvl w:ilvl="0">
       <w:start w:val="1"/>
       <w:numFmt w:val="decimal"/>
@@ -7138,6 +7914,9 @@
   </w:num>
   <w:num w:numId="14">
     <w:abstractNumId w:val="14"/>
+  </w:num>
+  <w:num w:numId="15">
+    <w:abstractNumId w:val="15"/>
   </w:num>
 </w:numbering>
 </file>

</xml_diff>

<commit_message>
docs: Atualiza Criterio de Projeto
Foram atualizadas as informacoes das atas de reuniao e avanco do projeto.
</commit_message>
<xml_diff>
--- a/1.Gestão do Projeto/Critérios de Projeto Completo.docx
+++ b/1.Gestão do Projeto/Critérios de Projeto Completo.docx
@@ -159,64 +159,52 @@
         <w:rPr>
           <w:color w:val="00FF00"/>
         </w:rPr>
-        <w:t>D</w:t>
-      </w:r>
-      <w:r>
+        <w:t>Definir os grupos com seus respectivos membros. OK</w:t>
+      </w:r>
+    </w:p>
+    <w:p>
+      <w:pPr>
+        <w:spacing w:line="360" w:lineRule="auto"/>
+        <w:ind w:left="720"/>
         <w:rPr>
           <w:color w:val="00FF00"/>
         </w:rPr>
-        <w:t>efinir os grupos com seus respectivos membros. OK</w:t>
-      </w:r>
-    </w:p>
-    <w:p>
-      <w:pPr>
-        <w:spacing w:line="360" w:lineRule="auto"/>
-        <w:ind w:left="720"/>
+      </w:pPr>
+      <w:r>
         <w:rPr>
           <w:color w:val="00FF00"/>
         </w:rPr>
-      </w:pPr>
-      <w:r>
+        <w:t>Definir os líderes de cada grupo (gerente de projeto). OK</w:t>
+      </w:r>
+    </w:p>
+    <w:p>
+      <w:pPr>
+        <w:spacing w:line="360" w:lineRule="auto"/>
+        <w:ind w:left="720"/>
         <w:rPr>
           <w:color w:val="00FF00"/>
         </w:rPr>
-        <w:t>Definir os líderes de cada grupo (gerente de projeto). OK</w:t>
-      </w:r>
-    </w:p>
-    <w:p>
-      <w:pPr>
-        <w:spacing w:line="360" w:lineRule="auto"/>
-        <w:ind w:left="720"/>
+      </w:pPr>
+      <w:r>
         <w:rPr>
           <w:color w:val="00FF00"/>
         </w:rPr>
-      </w:pPr>
-      <w:r>
+        <w:t>Distribuir os temas dos projetos por grupos. OK</w:t>
+      </w:r>
+    </w:p>
+    <w:p>
+      <w:pPr>
+        <w:spacing w:line="360" w:lineRule="auto"/>
+        <w:ind w:left="720"/>
         <w:rPr>
           <w:color w:val="00FF00"/>
         </w:rPr>
-        <w:t>Distribuir os temas dos projetos por grupos. OK</w:t>
-      </w:r>
-    </w:p>
-    <w:p>
-      <w:pPr>
-        <w:spacing w:line="360" w:lineRule="auto"/>
-        <w:ind w:left="720"/>
+      </w:pPr>
+      <w:r>
         <w:rPr>
           <w:color w:val="00FF00"/>
         </w:rPr>
-      </w:pPr>
-      <w:r>
-        <w:rPr>
-          <w:color w:val="00FF00"/>
-        </w:rPr>
-        <w:t>Criação dos projetos no GitHub a serem realizados após a aula. Utilize como nome do projeto o seguin</w:t>
-      </w:r>
-      <w:r>
-        <w:rPr>
-          <w:color w:val="00FF00"/>
-        </w:rPr>
-        <w:t>te padrão: PS-ES-2021-2-NomeSistema. OK</w:t>
+        <w:t>Criação dos projetos no GitHub a serem realizados após a aula. Utilize como nome do projeto o seguinte padrão: PS-ES-2021-2-NomeSistema. OK</w:t>
       </w:r>
     </w:p>
     <w:p>
@@ -271,13 +259,7 @@
         <w:rPr>
           <w:color w:val="00FF00"/>
         </w:rPr>
-        <w:t>Incluir o requisito funcio</w:t>
-      </w:r>
-      <w:r>
-        <w:rPr>
-          <w:color w:val="00FF00"/>
-        </w:rPr>
-        <w:t>nal para a ação de login no sistema. OK</w:t>
+        <w:t>Incluir o requisito funcional para a ação de login no sistema. OK</w:t>
       </w:r>
     </w:p>
     <w:p>
@@ -378,13 +360,7 @@
         <w:rPr>
           <w:color w:val="00FF00"/>
         </w:rPr>
-        <w:t>Utilizar o cap. 4 – Modelagem de c</w:t>
-      </w:r>
-      <w:r>
-        <w:rPr>
-          <w:color w:val="00FF00"/>
-        </w:rPr>
-        <w:t>asos de uso do livro “Princípios de Análise e Projeto de Sistemas com UML”, Eduardo Bezerra, como referência. OK</w:t>
+        <w:t>Utilizar o cap. 4 – Modelagem de casos de uso do livro “Princípios de Análise e Projeto de Sistemas com UML”, Eduardo Bezerra, como referência. OK</w:t>
       </w:r>
     </w:p>
     <w:p>
@@ -426,13 +402,7 @@
         <w:rPr>
           <w:color w:val="00FF00"/>
         </w:rPr>
-        <w:t>Desenvolver os protótipos não funcionais para todas as telas/formulários associados aos casos de uso (MCU) do si</w:t>
-      </w:r>
-      <w:r>
-        <w:rPr>
-          <w:color w:val="00FF00"/>
-        </w:rPr>
-        <w:t>stema utilizando ferramenta de prototipação rápida (wireframe). Algumas opções são: balsamiq mockups, pencil, MS Word, MS Excel, etc. OK</w:t>
+        <w:t>Desenvolver os protótipos não funcionais para todas as telas/formulários associados aos casos de uso (MCU) do sistema utilizando ferramenta de prototipação rápida (wireframe). Algumas opções são: balsamiq mockups, pencil, MS Word, MS Excel, etc. OK</w:t>
       </w:r>
     </w:p>
     <w:p>
@@ -474,13 +444,7 @@
         <w:rPr>
           <w:color w:val="00FF00"/>
         </w:rPr>
-        <w:t>Elaborar o diagrama de classes com as classes necessárias para</w:t>
-      </w:r>
-      <w:r>
-        <w:rPr>
-          <w:color w:val="00FF00"/>
-        </w:rPr>
-        <w:t xml:space="preserve"> o desenvolvimento do projeto. Cada classe deverá possuir os atributos e as associações mínimas entre as classes. OK</w:t>
+        <w:t>Elaborar o diagrama de classes com as classes necessárias para o desenvolvimento do projeto. Cada classe deverá possuir os atributos e as associações mínimas entre as classes. OK</w:t>
       </w:r>
     </w:p>
     <w:p>
@@ -600,13 +564,7 @@
         <w:rPr>
           <w:color w:val="00FF00"/>
         </w:rPr>
-        <w:t>Detalhar todos os atributo</w:t>
-      </w:r>
-      <w:r>
-        <w:rPr>
-          <w:color w:val="00FF00"/>
-        </w:rPr>
-        <w:t>s das classes.</w:t>
+        <w:t>Detalhar todos os atributos das classes.</w:t>
       </w:r>
     </w:p>
     <w:p>
@@ -670,10 +628,7 @@
         <w:ind w:left="708"/>
       </w:pPr>
       <w:r>
-        <w:t>Diagramas de Sequência (DS), entrega</w:t>
-      </w:r>
-      <w:r>
-        <w:t xml:space="preserve"> 03/03/2022</w:t>
+        <w:t>Diagramas de Sequência (DS), entrega 03/03/2022</w:t>
       </w:r>
     </w:p>
     <w:p>
@@ -688,12 +643,12 @@
         <w:spacing w:line="360" w:lineRule="auto"/>
         <w:ind w:left="708"/>
         <w:rPr>
-          <w:color w:val="FF0000"/>
-        </w:rPr>
-      </w:pPr>
-      <w:r>
-        <w:rPr>
-          <w:color w:val="FF0000"/>
+          <w:color w:val="00FF00"/>
+        </w:rPr>
+      </w:pPr>
+      <w:r>
+        <w:rPr>
+          <w:color w:val="00FF00"/>
         </w:rPr>
         <w:t>Elaborar diagramas de sequência para todas as operações dos casos de uso identificados.</w:t>
       </w:r>
@@ -820,13 +775,7 @@
         <w:rPr>
           <w:color w:val="FF0000"/>
         </w:rPr>
-        <w:t>Implementar no mínimo 6 casos de uso e, dentre eles, o que realiza a aç</w:t>
-      </w:r>
-      <w:r>
-        <w:rPr>
-          <w:color w:val="FF0000"/>
-        </w:rPr>
-        <w:t>ão de login no sistema.</w:t>
+        <w:t>Implementar no mínimo 6 casos de uso e, dentre eles, o que realiza a ação de login no sistema.</w:t>
       </w:r>
     </w:p>
     <w:p>
@@ -963,10 +912,7 @@
         <w:jc w:val="both"/>
       </w:pPr>
       <w:r>
-        <w:t>O Sistema de Gestão de Locadoras de Veículos (SGLV) possui vários módulos, similar a um Enterprise Resource Planning (ERP) ou</w:t>
-      </w:r>
-      <w:r>
-        <w:t xml:space="preserve"> Sistema de Gestão de Negócios. Para a atividade supervisionada, o domínio se limita ao </w:t>
+        <w:t xml:space="preserve">O Sistema de Gestão de Locadoras de Veículos (SGLV) possui vários módulos, similar a um Enterprise Resource Planning (ERP) ou Sistema de Gestão de Negócios. Para a atividade supervisionada, o domínio se limita ao </w:t>
       </w:r>
       <w:r>
         <w:rPr>
@@ -984,10 +930,7 @@
         <w:jc w:val="both"/>
       </w:pPr>
       <w:r>
-        <w:t>Existem várias locadoras pré-cadastradas no SGLV, com seus dados (nome fantasia, razão social, CNPJ, t</w:t>
-      </w:r>
-      <w:r>
-        <w:t>elefone, registro de acesso etc) e a localização (endereço, bairro, cidade, estado etc). Cada locadora tem uma lista de veículos e cada veículo tem seus dados (código, marca, modelo, ano, acessórios etc), valor e categoria (standard, luxo, van etc).</w:t>
+        <w:t>Existem várias locadoras pré-cadastradas no SGLV, com seus dados (nome fantasia, razão social, CNPJ, telefone, registro de acesso etc) e a localização (endereço, bairro, cidade, estado etc). Cada locadora tem uma lista de veículos e cada veículo tem seus dados (código, marca, modelo, ano, acessórios etc), valor e categoria (standard, luxo, van etc).</w:t>
       </w:r>
     </w:p>
     <w:p>
@@ -996,10 +939,7 @@
         <w:jc w:val="both"/>
       </w:pPr>
       <w:r>
-        <w:t>O módu</w:t>
-      </w:r>
-      <w:r>
-        <w:t>lo a ser desenvolvido deve permitir:</w:t>
+        <w:t>O módulo a ser desenvolvido deve permitir:</w:t>
       </w:r>
     </w:p>
     <w:p>
@@ -1026,22 +966,16 @@
         <w:jc w:val="both"/>
       </w:pPr>
       <w:r>
-        <w:t xml:space="preserve">Independente </w:t>
-      </w:r>
-      <w:r>
-        <w:t>da escolha, o módulo deve informar as locadoras em que os veículos foram encontrados, dados dos veículos e localização (endereço, bairro, cidade e estado).</w:t>
-      </w:r>
-    </w:p>
-    <w:p>
-      <w:pPr>
-        <w:spacing w:line="360" w:lineRule="auto"/>
-        <w:jc w:val="both"/>
-      </w:pPr>
-      <w:r>
-        <w:t>O módulo parte do princípio que as locadoras estão cadastradas no sistema SGLV e que cada uma possui</w:t>
-      </w:r>
-      <w:r>
-        <w:t xml:space="preserve"> um código de registro único e confidencial para acesso de um ou mais gestores da locadora.</w:t>
+        <w:t>Independente da escolha, o módulo deve informar as locadoras em que os veículos foram encontrados, dados dos veículos e localização (endereço, bairro, cidade e estado).</w:t>
+      </w:r>
+    </w:p>
+    <w:p>
+      <w:pPr>
+        <w:spacing w:line="360" w:lineRule="auto"/>
+        <w:jc w:val="both"/>
+      </w:pPr>
+      <w:r>
+        <w:t>O módulo parte do princípio que as locadoras estão cadastradas no sistema SGLV e que cada uma possui um código de registro único e confidencial para acesso de um ou mais gestores da locadora.</w:t>
       </w:r>
     </w:p>
     <w:p>
@@ -1101,10 +1035,7 @@
         <w:t xml:space="preserve">cliente </w:t>
       </w:r>
       <w:r>
-        <w:t>mantenha seu cadastro. Entende-se manter, neste contexto, as funções de criar, atualizar e deletar o próprio cadastro. Um cliente não pode consultar o cadastro de outros clientes ou gestores das locadoras. Um cliente é um usuário externo à locadora, com os</w:t>
-      </w:r>
-      <w:r>
-        <w:t xml:space="preserve"> dados: nome, CPF, telefone, e-mail, nome de usuário, senha e endereço. No cadastro, um cliente deve marcar a opção Cliente. Isso oculta o campo código de registro da locadora.cd Desktop</w:t>
+        <w:t>mantenha seu cadastro. Entende-se manter, neste contexto, as funções de criar, atualizar e deletar o próprio cadastro. Um cliente não pode consultar o cadastro de outros clientes ou gestores das locadoras. Um cliente é um usuário externo à locadora, com os dados: nome, CPF, telefone, e-mail, nome de usuário, senha e endereço. No cadastro, um cliente deve marcar a opção Cliente. Isso oculta o campo código de registro da locadora.cd Desktop</w:t>
       </w:r>
     </w:p>
     <w:p>
@@ -1128,13 +1059,7 @@
         <w:t xml:space="preserve">gestor da locadora </w:t>
       </w:r>
       <w:r>
-        <w:t>mantenha seu ca</w:t>
-      </w:r>
-      <w:r>
-        <w:t>dastro. Entende-se manter, neste contexto, as funções de criar, atualizar e deletar o próprio cadastro. Um gestor da locadora não pode consultar o cadastro de clientes ou outros gestores das locadoras. Um gestor da locadora é um usuário interno às locadora</w:t>
-      </w:r>
-      <w:r>
-        <w:t xml:space="preserve">s, com os dados: nome, CPF, telefone, e-mail, nome de usuário, senha, </w:t>
+        <w:t xml:space="preserve">mantenha seu cadastro. Entende-se manter, neste contexto, as funções de criar, atualizar e deletar o próprio cadastro. Um gestor da locadora não pode consultar o cadastro de clientes ou outros gestores das locadoras. Um gestor da locadora é um usuário interno às locadoras, com os dados: nome, CPF, telefone, e-mail, nome de usuário, senha, </w:t>
       </w:r>
       <w:r>
         <w:rPr>
@@ -1143,10 +1068,7 @@
         <w:t>código de registro da locadora</w:t>
       </w:r>
       <w:r>
-        <w:t xml:space="preserve"> e endereço. Um código de registro de locadora é um número único e confidencial que diferencia o cadastro de um cliente (usuário externo ao negócio) de um g</w:t>
-      </w:r>
-      <w:r>
-        <w:t>estor da locadora (usuário interno ao negócio). Uma locadora de veículos pode ter vários gestores cadastrados. No cadastro, um gestor da locadora deve marcar a opção Gestor. Isso revela o campo código de registro da locadora.</w:t>
+        <w:t xml:space="preserve"> e endereço. Um código de registro de locadora é um número único e confidencial que diferencia o cadastro de um cliente (usuário externo ao negócio) de um gestor da locadora (usuário interno ao negócio). Uma locadora de veículos pode ter vários gestores cadastrados. No cadastro, um gestor da locadora deve marcar a opção Gestor. Isso revela o campo código de registro da locadora.</w:t>
       </w:r>
     </w:p>
     <w:p>
@@ -1161,10 +1083,7 @@
         <w:t>RF3.</w:t>
       </w:r>
       <w:r>
-        <w:t xml:space="preserve"> O módulo deve permitir re</w:t>
-      </w:r>
-      <w:r>
-        <w:t>alizar o login de um usuário, ou como cliente ou como gestor da locadora, informando o nome de usuário e senha. Para realizar o login o usuário deve ser previamente cadastrado no sistema, conforme descrito nos RF1 e RF2.</w:t>
+        <w:t xml:space="preserve"> O módulo deve permitir realizar o login de um usuário, ou como cliente ou como gestor da locadora, informando o nome de usuário e senha. Para realizar o login o usuário deve ser previamente cadastrado no sistema, conforme descrito nos RF1 e RF2.</w:t>
       </w:r>
     </w:p>
     <w:p>
@@ -1179,16 +1098,7 @@
         <w:t>RF4.</w:t>
       </w:r>
       <w:r>
-        <w:t xml:space="preserve"> O módulo deve permitir que um </w:t>
-      </w:r>
-      <w:r>
-        <w:t xml:space="preserve">usuário consulte por veículos disponíveis nas locadoras cadastradas do SGLV. Um usuário, seja cliente ou gestor da locadora, não pode selecionar qual locadora ele quer consultar. A consulta pode ser realizada de duas maneiras: por categoria do veículo, ou </w:t>
-      </w:r>
-      <w:r>
-        <w:t>por categoria do veículo e localização (município) da locadora. Um usuário pode selecionar um certo carro no resultado da consulta e visualizar os dados completos da locadora, conforme descrito no RF5, com exceção do código de registro da locadora. Se o us</w:t>
-      </w:r>
-      <w:r>
-        <w:t>uário for gestor da locadora, ao selecionar o carro o módulo habilita as opções de atualizar e deletar aquele cadastro de veículo selecionado.</w:t>
+        <w:t xml:space="preserve"> O módulo deve permitir que um usuário consulte por veículos disponíveis nas locadoras cadastradas do SGLV. Um usuário, seja cliente ou gestor da locadora, não pode selecionar qual locadora ele quer consultar. A consulta pode ser realizada de duas maneiras: por categoria do veículo, ou por categoria do veículo e localização (município) da locadora. Um usuário pode selecionar um certo carro no resultado da consulta e visualizar os dados completos da locadora, conforme descrito no RF5, com exceção do código de registro da locadora. Se o usuário for gestor da locadora, ao selecionar o carro o módulo habilita as opções de atualizar e deletar aquele cadastro de veículo selecionado.</w:t>
       </w:r>
     </w:p>
     <w:p>
@@ -1204,10 +1114,7 @@
         <w:t>RF5.</w:t>
       </w:r>
       <w:r>
-        <w:t xml:space="preserve"> Os dados de uma locadora são: nome fantasia, razão social, CNPJ, telefone, código de registro da locadora e </w:t>
-      </w:r>
-      <w:r>
-        <w:t>a localização (endereço, bairro, cidade, estado etc). O módulo parte do princípio que as locadoras já estão cadastradas no sistema SGLV.</w:t>
+        <w:t xml:space="preserve"> Os dados de uma locadora são: nome fantasia, razão social, CNPJ, telefone, código de registro da locadora e a localização (endereço, bairro, cidade, estado etc). O módulo parte do princípio que as locadoras já estão cadastradas no sistema SGLV.</w:t>
       </w:r>
     </w:p>
     <w:p>
@@ -1222,10 +1129,7 @@
         <w:t xml:space="preserve">RF6. </w:t>
       </w:r>
       <w:r>
-        <w:t>O módulo deve permitir que um gestor da locadora mantenha os cadastros de veículos, com código, marca, modelo, ano</w:t>
-      </w:r>
-      <w:r>
-        <w:t>, acessórios, valor e categoria (standard, luxo, van etc), combustível, número de assentos e preço por dia. Entende-se manter por criar, consultar (como um cliente faz), atualizar e deletar (CRUD) um cadastro.</w:t>
+        <w:t>O módulo deve permitir que um gestor da locadora mantenha os cadastros de veículos, com código, marca, modelo, ano, acessórios, valor e categoria (standard, luxo, van etc), combustível, número de assentos e preço por dia. Entende-se manter por criar, consultar (como um cliente faz), atualizar e deletar (CRUD) um cadastro.</w:t>
       </w:r>
     </w:p>
     <w:p>
@@ -1240,13 +1144,7 @@
         <w:t xml:space="preserve">RF7. </w:t>
       </w:r>
       <w:r>
-        <w:t>O resultado de uma consulta deve informar</w:t>
-      </w:r>
-      <w:r>
-        <w:t xml:space="preserve"> as locadoras em que os veículos foram encontrados, os dados dos veículos (código, marca, modelo, ano, categoria, combustível, número de assentos, acessórios, preço por dia e valor) e localização da locadora que possui aquele veículo (endereço, município, </w:t>
-      </w:r>
-      <w:r>
-        <w:t>cidade e estado).</w:t>
+        <w:t>O resultado de uma consulta deve informar as locadoras em que os veículos foram encontrados, os dados dos veículos (código, marca, modelo, ano, categoria, combustível, número de assentos, acessórios, preço por dia e valor) e localização da locadora que possui aquele veículo (endereço, município, cidade e estado).</w:t>
       </w:r>
     </w:p>
     <w:p>
@@ -1296,10 +1194,7 @@
         <w:t>RNF1.</w:t>
       </w:r>
       <w:r>
-        <w:t xml:space="preserve"> O módulo deve estar preparado para apresentar sua interface humano-computador em vários idiomas, isto é, deve ser implementada a internacionalização. Serão implementados inicialmente os idiomas português </w:t>
-      </w:r>
-      <w:r>
-        <w:t>(Brasil) e inglês (Estados Unidos).</w:t>
+        <w:t xml:space="preserve"> O módulo deve estar preparado para apresentar sua interface humano-computador em vários idiomas, isto é, deve ser implementada a internacionalização. Serão implementados inicialmente os idiomas português (Brasil) e inglês (Estados Unidos).</w:t>
       </w:r>
     </w:p>
     <w:p>
@@ -1472,10 +1367,7 @@
         <w:t>Pré-condições:</w:t>
       </w:r>
       <w:r>
-        <w:t xml:space="preserve"> O cliente precisa selecionar o botão "Realizar cada</w:t>
-      </w:r>
-      <w:r>
-        <w:t>stro".</w:t>
+        <w:t xml:space="preserve"> O cliente precisa selecionar o botão "Realizar cadastro".</w:t>
       </w:r>
     </w:p>
     <w:p>
@@ -1541,10 +1433,7 @@
         <w:jc w:val="both"/>
       </w:pPr>
       <w:r>
-        <w:t xml:space="preserve">5. O módulo apresenta a </w:t>
-      </w:r>
-      <w:r>
-        <w:t>tela de login e o caso de uso termina.</w:t>
+        <w:t>5. O módulo apresenta a tela de login e o caso de uso termina.</w:t>
       </w:r>
     </w:p>
     <w:p>
@@ -1586,10 +1475,7 @@
         <w:jc w:val="both"/>
       </w:pPr>
       <w:r>
-        <w:t>1. O sistema informa que os dados inseridos são inválidos ou incomp</w:t>
-      </w:r>
-      <w:r>
-        <w:t>letos.</w:t>
+        <w:t>1. O sistema informa que os dados inseridos são inválidos ou incompletos.</w:t>
       </w:r>
     </w:p>
     <w:p>
@@ -1631,10 +1517,7 @@
         <w:t>Regras de Negócio:</w:t>
       </w:r>
       <w:r>
-        <w:t xml:space="preserve"> Um cliente é qualquer usuário externo à empresa que queira utilizar o Módulo de Acesso, </w:t>
-      </w:r>
-      <w:r>
-        <w:t>Consultas e Cadastros do SGLV.</w:t>
+        <w:t xml:space="preserve"> Um cliente é qualquer usuário externo à empresa que queira utilizar o Módulo de Acesso, Consultas e Cadastros do SGLV.</w:t>
       </w:r>
     </w:p>
     <w:p>
@@ -1687,13 +1570,7 @@
         <w:rPr>
           <w:b/>
         </w:rPr>
-        <w:t>A</w:t>
-      </w:r>
-      <w:r>
-        <w:rPr>
-          <w:b/>
-        </w:rPr>
-        <w:t>tor Primário:</w:t>
+        <w:t>Ator Primário:</w:t>
       </w:r>
       <w:r>
         <w:t xml:space="preserve"> Gestor da locadora.</w:t>
@@ -1764,10 +1641,7 @@
         <w:jc w:val="both"/>
       </w:pPr>
       <w:r>
-        <w:t>2. O gestor da locadora informa o nome, CPF, t</w:t>
-      </w:r>
-      <w:r>
-        <w:t xml:space="preserve">elefone, nome de usuário, senha e código de registro da locadora. </w:t>
+        <w:t xml:space="preserve">2. O gestor da locadora informa o nome, CPF, telefone, nome de usuário, senha e código de registro da locadora. </w:t>
       </w:r>
     </w:p>
     <w:p>
@@ -1839,10 +1713,7 @@
         <w:jc w:val="both"/>
       </w:pPr>
       <w:r>
-        <w:t>1. O sistema informa que os dados inseridos são inválid</w:t>
-      </w:r>
-      <w:r>
-        <w:t>os ou incompletos.</w:t>
+        <w:t>1. O sistema informa que os dados inseridos são inválidos ou incompletos.</w:t>
       </w:r>
     </w:p>
     <w:p>
@@ -1884,10 +1755,7 @@
         <w:t>Regras de Negócio:</w:t>
       </w:r>
       <w:r>
-        <w:t xml:space="preserve"> Um gestor da locadora é qualquer usuário interno à empresa que </w:t>
-      </w:r>
-      <w:r>
-        <w:t>queira utilizar o Módulo de Acesso, Consultas e Cadastros do SGLV, mediante o uso de um código de registro da locadora no momento do cadastro.</w:t>
+        <w:t xml:space="preserve"> Um gestor da locadora é qualquer usuário interno à empresa que queira utilizar o Módulo de Acesso, Consultas e Cadastros do SGLV, mediante o uso de um código de registro da locadora no momento do cadastro.</w:t>
       </w:r>
       <w:r>
         <w:br w:type="page"/>
@@ -2024,10 +1892,7 @@
         <w:jc w:val="both"/>
       </w:pPr>
       <w:r>
-        <w:t>4. O módulo apresenta a Página Inicial e o caso de uso t</w:t>
-      </w:r>
-      <w:r>
-        <w:t>ermina.</w:t>
+        <w:t>4. O módulo apresenta a Página Inicial e o caso de uso termina.</w:t>
       </w:r>
     </w:p>
     <w:p>
@@ -2073,10 +1938,7 @@
         <w:jc w:val="both"/>
       </w:pPr>
       <w:r>
-        <w:t xml:space="preserve">3. O módulo apresenta a tela de login e permite informar </w:t>
-      </w:r>
-      <w:r>
-        <w:t>nome de usuário e/ou senha novamente.</w:t>
+        <w:t>3. O módulo apresenta a tela de login e permite informar nome de usuário e/ou senha novamente.</w:t>
       </w:r>
     </w:p>
     <w:p>
@@ -2124,10 +1986,7 @@
         <w:t>Regras de Negócio:</w:t>
       </w:r>
       <w:r>
-        <w:t xml:space="preserve"> A Página Inicial do módulo apresenta as ferramentas principais de consulta de veículos e outros casos d</w:t>
-      </w:r>
-      <w:r>
-        <w:t>e uso.</w:t>
+        <w:t xml:space="preserve"> A Página Inicial do módulo apresenta as ferramentas principais de consulta de veículos e outros casos de uso.</w:t>
       </w:r>
       <w:r>
         <w:br w:type="page"/>
@@ -2244,10 +2103,7 @@
         <w:jc w:val="both"/>
       </w:pPr>
       <w:r>
-        <w:t xml:space="preserve">2. O módulo apresenta a tela de edição de cadastro do </w:t>
-      </w:r>
-      <w:r>
-        <w:t>usuário.</w:t>
+        <w:t>2. O módulo apresenta a tela de edição de cadastro do usuário.</w:t>
       </w:r>
     </w:p>
     <w:p>
@@ -2290,13 +2146,7 @@
         <w:rPr>
           <w:b/>
         </w:rPr>
-        <w:t>Fluxo Alternativo (_)</w:t>
-      </w:r>
-      <w:r>
-        <w:rPr>
-          <w:b/>
-        </w:rPr>
-        <w:t>:</w:t>
+        <w:t>Fluxo Alternativo (_):</w:t>
       </w:r>
       <w:r>
         <w:t xml:space="preserve"> Se o cliente ou gestor da locadora clicar em remover a conta, o módulo remove o cadastro do banco de dados e apresenta a tela de login do sistema.</w:t>
@@ -2347,10 +2197,7 @@
         <w:t>Regras de Negócio:</w:t>
       </w:r>
       <w:r>
-        <w:t xml:space="preserve"> Qualquer usuário pode editar ou remover seu pr</w:t>
-      </w:r>
-      <w:r>
-        <w:t>óprio cadastro do Módulo de Acesso, Consultas e Cadastro em Locadoras de Veículos</w:t>
+        <w:t xml:space="preserve"> Qualquer usuário pode editar ou remover seu próprio cadastro do Módulo de Acesso, Consultas e Cadastro em Locadoras de Veículos</w:t>
       </w:r>
       <w:r>
         <w:br w:type="page"/>
@@ -2399,10 +2246,7 @@
         <w:t>Ator Primário:</w:t>
       </w:r>
       <w:r>
-        <w:t xml:space="preserve"> O cliente ou o gestor da loca</w:t>
-      </w:r>
-      <w:r>
-        <w:t>dora.</w:t>
+        <w:t xml:space="preserve"> O cliente ou o gestor da locadora.</w:t>
       </w:r>
     </w:p>
     <w:p>
@@ -2506,10 +2350,7 @@
         <w:jc w:val="both"/>
       </w:pPr>
       <w:r>
-        <w:t>2. O módulo apresenta a p</w:t>
-      </w:r>
-      <w:r>
-        <w:t>ágina inicial e permite realizar uma nova consulta por categoria, ou por categoria e localização.</w:t>
+        <w:t>2. O módulo apresenta a página inicial e permite realizar uma nova consulta por categoria, ou por categoria e localização.</w:t>
       </w:r>
     </w:p>
     <w:p>
@@ -2554,13 +2395,7 @@
         <w:rPr>
           <w:b/>
         </w:rPr>
-        <w:t>Regras</w:t>
-      </w:r>
-      <w:r>
-        <w:rPr>
-          <w:b/>
-        </w:rPr>
-        <w:t xml:space="preserve"> de Negócio:</w:t>
+        <w:t>Regras de Negócio:</w:t>
       </w:r>
       <w:r>
         <w:t xml:space="preserve"> A consulta por categoria apresenta todos os veículos de uma determinada categoria encontrados em todas as locadoras cadastradas no módulo, retornando informações dos veículos e das locadoras.</w:t>
@@ -2647,13 +2482,7 @@
         <w:rPr>
           <w:b/>
         </w:rPr>
-        <w:t>Pré-</w:t>
-      </w:r>
-      <w:r>
-        <w:rPr>
-          <w:b/>
-        </w:rPr>
-        <w:t>condições:</w:t>
+        <w:t>Pré-condições:</w:t>
       </w:r>
       <w:r>
         <w:t xml:space="preserve"> O cliente ou o gestor da locadora realizou login.</w:t>
@@ -2692,10 +2521,7 @@
         <w:jc w:val="both"/>
       </w:pPr>
       <w:r>
-        <w:t>2. O módulo apresenta uma lista d</w:t>
-      </w:r>
-      <w:r>
-        <w:t>e veículos daquela categoria em todas as locadoras cadastradas no município indicado e o caso de uso termina.</w:t>
+        <w:t>2. O módulo apresenta uma lista de veículos daquela categoria em todas as locadoras cadastradas no município indicado e o caso de uso termina.</w:t>
       </w:r>
     </w:p>
     <w:p>
@@ -2731,10 +2557,7 @@
         <w:jc w:val="both"/>
       </w:pPr>
       <w:r>
-        <w:t>2. O módulo apresenta a página inici</w:t>
-      </w:r>
-      <w:r>
-        <w:t>al e permite realizar uma nova consulta por categoria, ou por categoria e localização.</w:t>
+        <w:t>2. O módulo apresenta a página inicial e permite realizar uma nova consulta por categoria, ou por categoria e localização.</w:t>
       </w:r>
     </w:p>
     <w:p>
@@ -2766,10 +2589,7 @@
         <w:t>Pós-condições:</w:t>
       </w:r>
       <w:r>
-        <w:t xml:space="preserve"> A interface do módulo apresenta a lista de veículos consultados por categoria em todas as locadoras cadastradas em um determinado </w:t>
-      </w:r>
-      <w:r>
-        <w:t>município.</w:t>
+        <w:t xml:space="preserve"> A interface do módulo apresenta a lista de veículos consultados por categoria em todas as locadoras cadastradas em um determinado município.</w:t>
       </w:r>
     </w:p>
     <w:p>
@@ -2802,10 +2622,7 @@
       </w:pPr>
       <w:r>
         <w:lastRenderedPageBreak/>
-        <w:t>Escolher veí</w:t>
-      </w:r>
-      <w:r>
-        <w:t>culo da consulta</w:t>
+        <w:t>Escolher veículo da consulta</w:t>
       </w:r>
     </w:p>
     <w:p>
@@ -2905,10 +2722,7 @@
         <w:jc w:val="both"/>
       </w:pPr>
       <w:r>
-        <w:t xml:space="preserve">2. O módulo mostra os detalhes do veículo  selecionado e da locadora que o possui, </w:t>
-      </w:r>
-      <w:r>
-        <w:t>e o caso de uso termina.</w:t>
+        <w:t>2. O módulo mostra os detalhes do veículo  selecionado e da locadora que o possui, e o caso de uso termina.</w:t>
       </w:r>
     </w:p>
     <w:p>
@@ -3042,10 +2856,7 @@
         <w:t>Sumário:</w:t>
       </w:r>
       <w:r>
-        <w:t xml:space="preserve"> O gestor de locadora usa o sistema para realizar a inclusão de um veículo em sua </w:t>
-      </w:r>
-      <w:r>
-        <w:t>respectiva locadora.</w:t>
+        <w:t xml:space="preserve"> O gestor de locadora usa o sistema para realizar a inclusão de um veículo em sua respectiva locadora.</w:t>
       </w:r>
     </w:p>
     <w:p>
@@ -3113,10 +2924,7 @@
         <w:jc w:val="both"/>
       </w:pPr>
       <w:r>
-        <w:t>2. O gestor da locadora insere os dados do veícu</w:t>
-      </w:r>
-      <w:r>
-        <w:t>lo, como código, marca, modelo, ano, categoria, combustível, número de assentos, acessórios, preço por dia e valor.</w:t>
+        <w:t>2. O gestor da locadora insere os dados do veículo, como código, marca, modelo, ano, categoria, combustível, número de assentos, acessórios, preço por dia e valor.</w:t>
       </w:r>
     </w:p>
     <w:p>
@@ -3136,10 +2944,7 @@
         <w:jc w:val="both"/>
       </w:pPr>
       <w:r>
-        <w:t>4. O módulo grava o registro do veículo na lista de veículos da locadora do gestor d</w:t>
-      </w:r>
-      <w:r>
-        <w:t>a locadora, e o caso de uso termina.</w:t>
+        <w:t>4. O módulo grava o registro do veículo na lista de veículos da locadora do gestor da locadora, e o caso de uso termina.</w:t>
       </w:r>
     </w:p>
     <w:p>
@@ -3175,10 +2980,7 @@
         <w:jc w:val="both"/>
       </w:pPr>
       <w:r>
-        <w:t xml:space="preserve">2. O caso de uso continua a partir do início do passo </w:t>
-      </w:r>
-      <w:r>
-        <w:t>2.</w:t>
+        <w:t>2. O caso de uso continua a partir do início do passo 2.</w:t>
       </w:r>
     </w:p>
     <w:p>
@@ -3246,10 +3048,7 @@
         <w:t>Sumário:</w:t>
       </w:r>
       <w:r>
-        <w:t xml:space="preserve"> O gestor de locadora usa o sistema para realizar a edição dos dados de um</w:t>
-      </w:r>
-      <w:r>
-        <w:t xml:space="preserve"> veículo de sua respectiva locadora.</w:t>
+        <w:t xml:space="preserve"> O gestor de locadora usa o sistema para realizar a edição dos dados de um veículo de sua respectiva locadora.</w:t>
       </w:r>
     </w:p>
     <w:p>
@@ -3328,10 +3127,7 @@
         <w:jc w:val="both"/>
       </w:pPr>
       <w:r>
-        <w:t xml:space="preserve">3. O gestor da locadora confirma a edição </w:t>
-      </w:r>
-      <w:r>
-        <w:t>dos dados do veículo.</w:t>
+        <w:t>3. O gestor da locadora confirma a edição dos dados do veículo.</w:t>
       </w:r>
     </w:p>
     <w:p>
@@ -3385,10 +3181,7 @@
         <w:jc w:val="both"/>
       </w:pPr>
       <w:r>
-        <w:t>1. O módulo informa para o gestor da locadora a presença de dados invá</w:t>
-      </w:r>
-      <w:r>
-        <w:t>lidos e/ou incompletos.</w:t>
+        <w:t>1. O módulo informa para o gestor da locadora a presença de dados inválidos e/ou incompletos.</w:t>
       </w:r>
     </w:p>
     <w:p>
@@ -3460,10 +3253,7 @@
         <w:jc w:val="both"/>
       </w:pPr>
       <w:r>
-        <w:t>Remover cada</w:t>
-      </w:r>
-      <w:r>
-        <w:t xml:space="preserve">stro de veículo </w:t>
+        <w:t xml:space="preserve">Remover cadastro de veículo </w:t>
       </w:r>
     </w:p>
     <w:p>
@@ -3511,10 +3301,7 @@
         <w:t>Pré-condições:</w:t>
       </w:r>
       <w:r>
-        <w:t xml:space="preserve"> O gestor da locadora fez o login no sistema, realizou uma c</w:t>
-      </w:r>
-      <w:r>
-        <w:t>onsulta e selecionou um veículo na lista da consulta.</w:t>
+        <w:t xml:space="preserve"> O gestor da locadora fez o login no sistema, realizou uma consulta e selecionou um veículo na lista da consulta.</w:t>
       </w:r>
     </w:p>
     <w:p>
@@ -3725,10 +3512,7 @@
         <w:jc w:val="both"/>
       </w:pPr>
       <w:r>
-        <w:t>2. O cliente ou gestor da locadora indica qual idioma será utilizado pelo módu</w:t>
-      </w:r>
-      <w:r>
-        <w:t>lo.</w:t>
+        <w:t>2. O cliente ou gestor da locadora indica qual idioma será utilizado pelo módulo.</w:t>
       </w:r>
     </w:p>
     <w:p>
@@ -3802,10 +3586,7 @@
         <w:t>Regras de Negócio:</w:t>
       </w:r>
       <w:r>
-        <w:t xml:space="preserve"> A pri</w:t>
-      </w:r>
-      <w:r>
-        <w:t>ncípio as opções de idiomas serão Português (Brasil) e Inglês (Estados Unidos).</w:t>
+        <w:t xml:space="preserve"> A princípio as opções de idiomas serão Português (Brasil) e Inglês (Estados Unidos).</w:t>
       </w:r>
     </w:p>
     <w:p>
@@ -4215,10 +3996,7 @@
         <w:spacing w:line="360" w:lineRule="auto"/>
       </w:pPr>
       <w:r>
-        <w:t>Reunião de 2h sobre a distribuição de atividades e escopo do trabalho. O grupo decide por qual sistema seguir e inicia a estruturação do Critério de Projeto, com os entregáveis que pr</w:t>
-      </w:r>
-      <w:r>
-        <w:t>ecisam ser elaborados.</w:t>
+        <w:t>Reunião de 2h sobre a distribuição de atividades e escopo do trabalho. O grupo decide por qual sistema seguir e inicia a estruturação do Critério de Projeto, com os entregáveis que precisam ser elaborados.</w:t>
       </w:r>
     </w:p>
     <w:p>
@@ -4242,10 +4020,7 @@
         <w:spacing w:line="360" w:lineRule="auto"/>
       </w:pPr>
       <w:r>
-        <w:t>Desenvolveu-se as descrições sobre os Requisitos Funcionais e Não Funcionais para o si</w:t>
-      </w:r>
-      <w:r>
-        <w:t>stema.</w:t>
+        <w:t>Desenvolveu-se as descrições sobre os Requisitos Funcionais e Não Funcionais para o sistema.</w:t>
       </w:r>
     </w:p>
     <w:p>
@@ -4288,10 +4063,7 @@
         <w:spacing w:line="360" w:lineRule="auto"/>
       </w:pPr>
       <w:r>
-        <w:t>Reunião de 3h sobre o desenvolvimento do Modelo de Casos de Uso (MCU) na ferramenta</w:t>
-      </w:r>
-      <w:r>
-        <w:t xml:space="preserve"> ASTAH UML versão gratuita para estudantes, com indicação sobre quais casos de uso serão implementados no SGLV.</w:t>
+        <w:t>Reunião de 3h sobre o desenvolvimento do Modelo de Casos de Uso (MCU) na ferramenta ASTAH UML versão gratuita para estudantes, com indicação sobre quais casos de uso serão implementados no SGLV.</w:t>
       </w:r>
     </w:p>
     <w:p>
@@ -4374,10 +4146,7 @@
         <w:spacing w:line="360" w:lineRule="auto"/>
       </w:pPr>
       <w:r>
-        <w:t>Reunião de 4h para desenvolvimento e conclusão dos protótipos utilizando a ferramentas FIGMA. Foi de</w:t>
-      </w:r>
-      <w:r>
-        <w:t xml:space="preserve">senvolvido o Diagrama de Classe de Análise na ferramenta ASTAH. </w:t>
+        <w:t xml:space="preserve">Reunião de 4h para desenvolvimento e conclusão dos protótipos utilizando a ferramentas FIGMA. Foi desenvolvido o Diagrama de Classe de Análise na ferramenta ASTAH. </w:t>
       </w:r>
     </w:p>
     <w:p>
@@ -4410,10 +4179,7 @@
         <w:spacing w:line="360" w:lineRule="auto"/>
       </w:pPr>
       <w:r>
-        <w:t xml:space="preserve">Reunião de 20min com o professor Rubens sobre o feedback do projeto SGLV. O grupo debateu pontos importantes sobre o recorte do escopo do projeto, revisitando cada observação </w:t>
-      </w:r>
-      <w:r>
-        <w:t>anotada e discutindo sobre a nota.</w:t>
+        <w:t>Reunião de 20min com o professor Rubens sobre o feedback do projeto SGLV. O grupo debateu pontos importantes sobre o recorte do escopo do projeto, revisitando cada observação anotada e discutindo sobre a nota.</w:t>
       </w:r>
     </w:p>
     <w:p>
@@ -4456,13 +4222,7 @@
         <w:rPr>
           <w:b/>
         </w:rPr>
-        <w:t>Dia 12/0</w:t>
-      </w:r>
-      <w:r>
-        <w:rPr>
-          <w:b/>
-        </w:rPr>
-        <w:t>2/2022</w:t>
+        <w:t>Dia 12/02/2022</w:t>
       </w:r>
     </w:p>
     <w:p>
@@ -4508,19 +4268,7 @@
         <w:rPr>
           <w:b/>
         </w:rPr>
-        <w:t>Dia 1</w:t>
-      </w:r>
-      <w:r>
-        <w:rPr>
-          <w:b/>
-        </w:rPr>
-        <w:t>9</w:t>
-      </w:r>
-      <w:r>
-        <w:rPr>
-          <w:b/>
-        </w:rPr>
-        <w:t>/02/2022</w:t>
+        <w:t>Dia 19/02/2022</w:t>
       </w:r>
     </w:p>
     <w:p>
@@ -4532,44 +4280,29 @@
         <w:spacing w:line="360" w:lineRule="auto"/>
       </w:pPr>
       <w:r>
-        <w:t>Reunião de 2h para revisar artefatos entregues até o momento</w:t>
-      </w:r>
-      <w:r>
-        <w:t xml:space="preserve"> e iniciar o Diagrama de Classes de Projeto (DCP).</w:t>
-      </w:r>
-    </w:p>
-    <w:p>
-      <w:pPr>
-        <w:spacing w:line="360" w:lineRule="auto"/>
-        <w:rPr>
-          <w:b/>
-        </w:rPr>
-      </w:pPr>
-    </w:p>
-    <w:p>
-      <w:pPr>
-        <w:spacing w:line="360" w:lineRule="auto"/>
-        <w:rPr>
-          <w:b/>
-        </w:rPr>
-      </w:pPr>
-      <w:r>
-        <w:rPr>
-          <w:b/>
-        </w:rPr>
-        <w:t xml:space="preserve">Dia </w:t>
-      </w:r>
-      <w:r>
-        <w:rPr>
-          <w:b/>
-        </w:rPr>
-        <w:t>24</w:t>
-      </w:r>
-      <w:r>
-        <w:rPr>
-          <w:b/>
-        </w:rPr>
-        <w:t>/02/2022</w:t>
+        <w:t>Reunião de 2h para revisar artefatos entregues até o momento e iniciar o Diagrama de Classes de Projeto (DCP).</w:t>
+      </w:r>
+    </w:p>
+    <w:p>
+      <w:pPr>
+        <w:spacing w:line="360" w:lineRule="auto"/>
+        <w:rPr>
+          <w:b/>
+        </w:rPr>
+      </w:pPr>
+    </w:p>
+    <w:p>
+      <w:pPr>
+        <w:spacing w:line="360" w:lineRule="auto"/>
+        <w:rPr>
+          <w:b/>
+        </w:rPr>
+      </w:pPr>
+      <w:r>
+        <w:rPr>
+          <w:b/>
+        </w:rPr>
+        <w:t>Dia 24/02/2022</w:t>
       </w:r>
     </w:p>
     <w:p>
@@ -4614,47 +4347,26 @@
         <w:spacing w:line="360" w:lineRule="auto"/>
       </w:pPr>
       <w:r>
-        <w:t xml:space="preserve">Reunião de </w:t>
-      </w:r>
-      <w:r>
-        <w:t>4</w:t>
-      </w:r>
-      <w:r>
-        <w:t xml:space="preserve">h para </w:t>
-      </w:r>
-      <w:r>
-        <w:t>concluir o Diagrama de Classes de Projeto (DCP).</w:t>
-      </w:r>
-    </w:p>
-    <w:p>
-      <w:pPr>
-        <w:spacing w:line="360" w:lineRule="auto"/>
-      </w:pPr>
-    </w:p>
-    <w:p>
-      <w:pPr>
-        <w:spacing w:line="360" w:lineRule="auto"/>
-        <w:rPr>
-          <w:b/>
-        </w:rPr>
-      </w:pPr>
-      <w:r>
-        <w:rPr>
-          <w:b/>
-        </w:rPr>
-        <w:t xml:space="preserve">Dia </w:t>
-      </w:r>
-      <w:r>
-        <w:rPr>
-          <w:b/>
-        </w:rPr>
-        <w:t>28</w:t>
-      </w:r>
-      <w:r>
-        <w:rPr>
-          <w:b/>
-        </w:rPr>
-        <w:t>/02/2022</w:t>
+        <w:t>Reunião de 4h para concluir o Diagrama de Classes de Projeto (DCP).</w:t>
+      </w:r>
+    </w:p>
+    <w:p>
+      <w:pPr>
+        <w:spacing w:line="360" w:lineRule="auto"/>
+      </w:pPr>
+    </w:p>
+    <w:p>
+      <w:pPr>
+        <w:spacing w:line="360" w:lineRule="auto"/>
+        <w:rPr>
+          <w:b/>
+        </w:rPr>
+      </w:pPr>
+      <w:r>
+        <w:rPr>
+          <w:b/>
+        </w:rPr>
+        <w:t>Dia 28/02/2022</w:t>
       </w:r>
     </w:p>
     <w:p>
@@ -4675,13 +4387,84 @@
         <w:t xml:space="preserve">h para </w:t>
       </w:r>
       <w:r>
-        <w:t>desenvolver o Diagrama de Sequência (DS).</w:t>
-      </w:r>
-    </w:p>
-    <w:p>
-      <w:pPr>
-        <w:spacing w:line="360" w:lineRule="auto"/>
-      </w:pPr>
+        <w:t>desenvolver o</w:t>
+      </w:r>
+      <w:r>
+        <w:t>s</w:t>
+      </w:r>
+      <w:r>
+        <w:t xml:space="preserve"> Diagrama</w:t>
+      </w:r>
+      <w:r>
+        <w:t>s</w:t>
+      </w:r>
+      <w:r>
+        <w:t xml:space="preserve"> de Sequência (DS).</w:t>
+      </w:r>
+    </w:p>
+    <w:p>
+      <w:pPr>
+        <w:spacing w:line="360" w:lineRule="auto"/>
+      </w:pPr>
+    </w:p>
+    <w:p>
+      <w:pPr>
+        <w:spacing w:line="360" w:lineRule="auto"/>
+        <w:rPr>
+          <w:b/>
+        </w:rPr>
+      </w:pPr>
+      <w:r>
+        <w:rPr>
+          <w:b/>
+        </w:rPr>
+        <w:t xml:space="preserve">Dia </w:t>
+      </w:r>
+      <w:r>
+        <w:rPr>
+          <w:b/>
+        </w:rPr>
+        <w:t>01</w:t>
+      </w:r>
+      <w:r>
+        <w:rPr>
+          <w:b/>
+        </w:rPr>
+        <w:t>/0</w:t>
+      </w:r>
+      <w:r>
+        <w:rPr>
+          <w:b/>
+        </w:rPr>
+        <w:t>3</w:t>
+      </w:r>
+      <w:r>
+        <w:rPr>
+          <w:b/>
+        </w:rPr>
+        <w:t>/2022</w:t>
+      </w:r>
+    </w:p>
+    <w:p>
+      <w:pPr>
+        <w:numPr>
+          <w:ilvl w:val="0"/>
+          <w:numId w:val="13"/>
+        </w:numPr>
+        <w:spacing w:line="360" w:lineRule="auto"/>
+      </w:pPr>
+      <w:r>
+        <w:t>Reunião de 1</w:t>
+      </w:r>
+      <w:r>
+        <w:t>:30</w:t>
+      </w:r>
+      <w:r>
+        <w:t xml:space="preserve">h para </w:t>
+      </w:r>
+      <w:r>
+        <w:t>finalizar os Diagramas de Sequência (DS).</w:t>
+      </w:r>
     </w:p>
     <w:p>
       <w:pPr>
@@ -4754,13 +4537,7 @@
         <w:spacing w:line="360" w:lineRule="auto"/>
       </w:pPr>
       <w:r>
-        <w:t>Observações gerais: a arquitetura de um sistema orientado a objetos tem duas definições principais, a arquitetura lógica e a arquitetura física. A arquitetura</w:t>
-      </w:r>
-      <w:r>
-        <w:t xml:space="preserve"> lógica é a organização das classes do sistema em subsistemas, já a física é a organização destes subsistemas nos diversos nós de processamentos ao se tratar de um sistema distribuído. Como o SGLV a priori é uma aplicação Desktop monolítica, nós não iremos</w:t>
-      </w:r>
-      <w:r>
-        <w:t xml:space="preserve"> definir nenhum aspecto arquitetural físico. </w:t>
+        <w:t xml:space="preserve">Observações gerais: a arquitetura de um sistema orientado a objetos tem duas definições principais, a arquitetura lógica e a arquitetura física. A arquitetura lógica é a organização das classes do sistema em subsistemas, já a física é a organização destes subsistemas nos diversos nós de processamentos ao se tratar de um sistema distribuído. Como o SGLV a priori é uma aplicação Desktop monolítica, nós não iremos definir nenhum aspecto arquitetural físico. </w:t>
       </w:r>
     </w:p>
     <w:p>
@@ -4908,13 +4685,7 @@
       <w:rPr>
         <w:b/>
       </w:rPr>
-      <w:t xml:space="preserve">ENGENHARIA </w:t>
-    </w:r>
-    <w:r>
-      <w:rPr>
-        <w:b/>
-      </w:rPr>
-      <w:t>DE SOFTWARE</w:t>
+      <w:t>ENGENHARIA DE SOFTWARE</w:t>
     </w:r>
   </w:p>
   <w:p>
@@ -5694,6 +5465,119 @@
     </w:lvl>
   </w:abstractNum>
   <w:abstractNum w:abstractNumId="6" w15:restartNumberingAfterBreak="0">
+    <w:nsid w:val="2C9750AA"/>
+    <w:multiLevelType w:val="multilevel"/>
+    <w:tmpl w:val="4558CA60"/>
+    <w:lvl w:ilvl="0">
+      <w:start w:val="1"/>
+      <w:numFmt w:val="decimal"/>
+      <w:lvlText w:val="%1."/>
+      <w:lvlJc w:val="left"/>
+      <w:pPr>
+        <w:ind w:left="720" w:hanging="360"/>
+      </w:pPr>
+      <w:rPr>
+        <w:u w:val="none"/>
+      </w:rPr>
+    </w:lvl>
+    <w:lvl w:ilvl="1">
+      <w:start w:val="1"/>
+      <w:numFmt w:val="lowerLetter"/>
+      <w:lvlText w:val="%2."/>
+      <w:lvlJc w:val="left"/>
+      <w:pPr>
+        <w:ind w:left="1440" w:hanging="360"/>
+      </w:pPr>
+      <w:rPr>
+        <w:u w:val="none"/>
+      </w:rPr>
+    </w:lvl>
+    <w:lvl w:ilvl="2">
+      <w:start w:val="1"/>
+      <w:numFmt w:val="lowerRoman"/>
+      <w:lvlText w:val="%3."/>
+      <w:lvlJc w:val="right"/>
+      <w:pPr>
+        <w:ind w:left="2160" w:hanging="360"/>
+      </w:pPr>
+      <w:rPr>
+        <w:u w:val="none"/>
+      </w:rPr>
+    </w:lvl>
+    <w:lvl w:ilvl="3">
+      <w:start w:val="1"/>
+      <w:numFmt w:val="decimal"/>
+      <w:lvlText w:val="%4."/>
+      <w:lvlJc w:val="left"/>
+      <w:pPr>
+        <w:ind w:left="2880" w:hanging="360"/>
+      </w:pPr>
+      <w:rPr>
+        <w:u w:val="none"/>
+      </w:rPr>
+    </w:lvl>
+    <w:lvl w:ilvl="4">
+      <w:start w:val="1"/>
+      <w:numFmt w:val="lowerLetter"/>
+      <w:lvlText w:val="%5."/>
+      <w:lvlJc w:val="left"/>
+      <w:pPr>
+        <w:ind w:left="3600" w:hanging="360"/>
+      </w:pPr>
+      <w:rPr>
+        <w:u w:val="none"/>
+      </w:rPr>
+    </w:lvl>
+    <w:lvl w:ilvl="5">
+      <w:start w:val="1"/>
+      <w:numFmt w:val="lowerRoman"/>
+      <w:lvlText w:val="%6."/>
+      <w:lvlJc w:val="right"/>
+      <w:pPr>
+        <w:ind w:left="4320" w:hanging="360"/>
+      </w:pPr>
+      <w:rPr>
+        <w:u w:val="none"/>
+      </w:rPr>
+    </w:lvl>
+    <w:lvl w:ilvl="6">
+      <w:start w:val="1"/>
+      <w:numFmt w:val="decimal"/>
+      <w:lvlText w:val="%7."/>
+      <w:lvlJc w:val="left"/>
+      <w:pPr>
+        <w:ind w:left="5040" w:hanging="360"/>
+      </w:pPr>
+      <w:rPr>
+        <w:u w:val="none"/>
+      </w:rPr>
+    </w:lvl>
+    <w:lvl w:ilvl="7">
+      <w:start w:val="1"/>
+      <w:numFmt w:val="lowerLetter"/>
+      <w:lvlText w:val="%8."/>
+      <w:lvlJc w:val="left"/>
+      <w:pPr>
+        <w:ind w:left="5760" w:hanging="360"/>
+      </w:pPr>
+      <w:rPr>
+        <w:u w:val="none"/>
+      </w:rPr>
+    </w:lvl>
+    <w:lvl w:ilvl="8">
+      <w:start w:val="1"/>
+      <w:numFmt w:val="lowerRoman"/>
+      <w:lvlText w:val="%9."/>
+      <w:lvlJc w:val="right"/>
+      <w:pPr>
+        <w:ind w:left="6480" w:hanging="360"/>
+      </w:pPr>
+      <w:rPr>
+        <w:u w:val="none"/>
+      </w:rPr>
+    </w:lvl>
+  </w:abstractNum>
+  <w:abstractNum w:abstractNumId="7" w15:restartNumberingAfterBreak="0">
     <w:nsid w:val="45256CA0"/>
     <w:multiLevelType w:val="multilevel"/>
     <w:tmpl w:val="4558CA60"/>
@@ -5806,7 +5690,7 @@
       </w:rPr>
     </w:lvl>
   </w:abstractNum>
-  <w:abstractNum w:abstractNumId="7" w15:restartNumberingAfterBreak="0">
+  <w:abstractNum w:abstractNumId="8" w15:restartNumberingAfterBreak="0">
     <w:nsid w:val="4EF719D1"/>
     <w:multiLevelType w:val="multilevel"/>
     <w:tmpl w:val="4D263B66"/>
@@ -5919,7 +5803,7 @@
       </w:rPr>
     </w:lvl>
   </w:abstractNum>
-  <w:abstractNum w:abstractNumId="8" w15:restartNumberingAfterBreak="0">
+  <w:abstractNum w:abstractNumId="9" w15:restartNumberingAfterBreak="0">
     <w:nsid w:val="58F16BAD"/>
     <w:multiLevelType w:val="multilevel"/>
     <w:tmpl w:val="2C5ACC38"/>
@@ -6032,7 +5916,7 @@
       </w:rPr>
     </w:lvl>
   </w:abstractNum>
-  <w:abstractNum w:abstractNumId="9" w15:restartNumberingAfterBreak="0">
+  <w:abstractNum w:abstractNumId="10" w15:restartNumberingAfterBreak="0">
     <w:nsid w:val="60C70521"/>
     <w:multiLevelType w:val="multilevel"/>
     <w:tmpl w:val="4558CA60"/>
@@ -6145,7 +6029,7 @@
       </w:rPr>
     </w:lvl>
   </w:abstractNum>
-  <w:abstractNum w:abstractNumId="10" w15:restartNumberingAfterBreak="0">
+  <w:abstractNum w:abstractNumId="11" w15:restartNumberingAfterBreak="0">
     <w:nsid w:val="6E5F0012"/>
     <w:multiLevelType w:val="multilevel"/>
     <w:tmpl w:val="C0B80776"/>
@@ -6258,7 +6142,7 @@
       </w:rPr>
     </w:lvl>
   </w:abstractNum>
-  <w:abstractNum w:abstractNumId="11" w15:restartNumberingAfterBreak="0">
+  <w:abstractNum w:abstractNumId="12" w15:restartNumberingAfterBreak="0">
     <w:nsid w:val="750E7AD4"/>
     <w:multiLevelType w:val="multilevel"/>
     <w:tmpl w:val="D834BD98"/>
@@ -6375,16 +6259,16 @@
     <w:abstractNumId w:val="0"/>
   </w:num>
   <w:num w:numId="2">
-    <w:abstractNumId w:val="10"/>
+    <w:abstractNumId w:val="11"/>
   </w:num>
   <w:num w:numId="3">
-    <w:abstractNumId w:val="8"/>
+    <w:abstractNumId w:val="9"/>
   </w:num>
   <w:num w:numId="4">
     <w:abstractNumId w:val="3"/>
   </w:num>
   <w:num w:numId="5">
-    <w:abstractNumId w:val="7"/>
+    <w:abstractNumId w:val="8"/>
   </w:num>
   <w:num w:numId="6">
     <w:abstractNumId w:val="4"/>
@@ -6396,16 +6280,19 @@
     <w:abstractNumId w:val="2"/>
   </w:num>
   <w:num w:numId="9">
-    <w:abstractNumId w:val="11"/>
+    <w:abstractNumId w:val="12"/>
   </w:num>
   <w:num w:numId="10">
-    <w:abstractNumId w:val="6"/>
+    <w:abstractNumId w:val="7"/>
   </w:num>
   <w:num w:numId="11">
-    <w:abstractNumId w:val="9"/>
+    <w:abstractNumId w:val="10"/>
   </w:num>
   <w:num w:numId="12">
     <w:abstractNumId w:val="1"/>
+  </w:num>
+  <w:num w:numId="13">
+    <w:abstractNumId w:val="6"/>
   </w:num>
 </w:numbering>
 </file>

</xml_diff>